<commit_message>
Updated the PreLab report
</commit_message>
<xml_diff>
--- a/004_Lab1_Reports/MMwp03_Digital_System_Design_LAB1_V1.docx
+++ b/004_Lab1_Reports/MMwp03_Digital_System_Design_LAB1_V1.docx
@@ -460,7 +460,7 @@
                 <w:szCs w:val="28"/>
                 <w:lang w:val="en-US"/>
               </w:rPr>
-              <w:t>17</w:t>
+              <w:t>22</w:t>
             </w:r>
             <w:r>
               <w:rPr>
@@ -3604,7 +3604,7 @@
           </w:tcPr>
           <w:p>
             <w:pPr>
-              <w:spacing w:after="0"/>
+              <w:spacing w:after="0" w:line="240" w:lineRule="auto"/>
               <w:jc w:val="both"/>
               <w:rPr>
                 <w:lang w:val="en-IN"/>
@@ -3619,7 +3619,7 @@
           </w:p>
           <w:p>
             <w:pPr>
-              <w:spacing w:after="0"/>
+              <w:spacing w:after="0" w:line="240" w:lineRule="auto"/>
               <w:jc w:val="both"/>
               <w:rPr>
                 <w:lang w:val="en-IN"/>
@@ -3634,12 +3634,21 @@
           </w:p>
           <w:p>
             <w:pPr>
-              <w:spacing w:after="0"/>
+              <w:spacing w:after="0" w:line="240" w:lineRule="auto"/>
               <w:jc w:val="both"/>
               <w:rPr>
                 <w:lang w:val="en-IN"/>
               </w:rPr>
             </w:pPr>
+          </w:p>
+          <w:p>
+            <w:pPr>
+              <w:spacing w:after="0" w:line="240" w:lineRule="auto"/>
+              <w:jc w:val="both"/>
+              <w:rPr>
+                <w:lang w:val="en-IN"/>
+              </w:rPr>
+            </w:pPr>
             <w:r>
               <w:rPr>
                 <w:lang w:val="en-IN"/>
@@ -3649,7 +3658,7 @@
           </w:p>
           <w:p>
             <w:pPr>
-              <w:spacing w:after="0"/>
+              <w:spacing w:after="0" w:line="240" w:lineRule="auto"/>
               <w:jc w:val="both"/>
               <w:rPr>
                 <w:lang w:val="en-IN"/>
@@ -3664,7 +3673,7 @@
           </w:p>
           <w:p>
             <w:pPr>
-              <w:spacing w:after="0"/>
+              <w:spacing w:after="0" w:line="240" w:lineRule="auto"/>
               <w:jc w:val="both"/>
               <w:rPr>
                 <w:lang w:val="en-IN"/>
@@ -3679,12 +3688,21 @@
           </w:p>
           <w:p>
             <w:pPr>
-              <w:spacing w:after="0"/>
+              <w:spacing w:after="0" w:line="240" w:lineRule="auto"/>
               <w:jc w:val="both"/>
               <w:rPr>
                 <w:lang w:val="en-IN"/>
               </w:rPr>
             </w:pPr>
+          </w:p>
+          <w:p>
+            <w:pPr>
+              <w:spacing w:after="0" w:line="240" w:lineRule="auto"/>
+              <w:jc w:val="both"/>
+              <w:rPr>
+                <w:lang w:val="en-IN"/>
+              </w:rPr>
+            </w:pPr>
             <w:r>
               <w:rPr>
                 <w:lang w:val="en-IN"/>
@@ -3694,7 +3712,7 @@
           </w:p>
           <w:p>
             <w:pPr>
-              <w:spacing w:after="0"/>
+              <w:spacing w:after="0" w:line="240" w:lineRule="auto"/>
               <w:jc w:val="both"/>
               <w:rPr>
                 <w:lang w:val="en-IN"/>
@@ -3709,7 +3727,7 @@
           </w:p>
           <w:p>
             <w:pPr>
-              <w:spacing w:after="0"/>
+              <w:spacing w:after="0" w:line="240" w:lineRule="auto"/>
               <w:jc w:val="both"/>
               <w:rPr>
                 <w:lang w:val="en-IN"/>
@@ -3719,12 +3737,12 @@
               <w:rPr>
                 <w:lang w:val="en-IN"/>
               </w:rPr>
-              <w:t>--library UNISIM;</w:t>
-            </w:r>
-          </w:p>
-          <w:p>
-            <w:pPr>
-              <w:spacing w:after="0"/>
+              <w:t>-- library UNISIM;</w:t>
+            </w:r>
+          </w:p>
+          <w:p>
+            <w:pPr>
+              <w:spacing w:after="0" w:line="240" w:lineRule="auto"/>
               <w:jc w:val="both"/>
               <w:rPr>
                 <w:lang w:val="en-IN"/>
@@ -3734,12 +3752,12 @@
               <w:rPr>
                 <w:lang w:val="en-IN"/>
               </w:rPr>
-              <w:t>--use UNISIM.VComponents.all;</w:t>
-            </w:r>
-          </w:p>
-          <w:p>
-            <w:pPr>
-              <w:spacing w:after="0"/>
+              <w:t>-- use UNISIM.VComponents.all;</w:t>
+            </w:r>
+          </w:p>
+          <w:p>
+            <w:pPr>
+              <w:spacing w:after="0" w:line="240" w:lineRule="auto"/>
               <w:jc w:val="both"/>
               <w:rPr>
                 <w:lang w:val="en-IN"/>
@@ -3748,7 +3766,7 @@
           </w:p>
           <w:p>
             <w:pPr>
-              <w:spacing w:after="0"/>
+              <w:spacing w:after="0" w:line="240" w:lineRule="auto"/>
               <w:jc w:val="both"/>
               <w:rPr>
                 <w:lang w:val="en-IN"/>
@@ -3763,7 +3781,7 @@
           </w:p>
           <w:p>
             <w:pPr>
-              <w:spacing w:after="0"/>
+              <w:spacing w:after="0" w:line="240" w:lineRule="auto"/>
               <w:jc w:val="both"/>
               <w:rPr>
                 <w:lang w:val="en-IN"/>
@@ -3778,7 +3796,7 @@
           </w:p>
           <w:p>
             <w:pPr>
-              <w:spacing w:after="0"/>
+              <w:spacing w:after="0" w:line="240" w:lineRule="auto"/>
               <w:jc w:val="both"/>
               <w:rPr>
                 <w:lang w:val="en-IN"/>
@@ -3788,12 +3806,12 @@
               <w:rPr>
                 <w:lang w:val="en-IN"/>
               </w:rPr>
-              <w:t xml:space="preserve">        pclk : in STD_LOGIC;</w:t>
-            </w:r>
-          </w:p>
-          <w:p>
-            <w:pPr>
-              <w:spacing w:after="0"/>
+              <w:t xml:space="preserve">        pclk   : in  STD_LOGIC;</w:t>
+            </w:r>
+          </w:p>
+          <w:p>
+            <w:pPr>
+              <w:spacing w:after="0" w:line="240" w:lineRule="auto"/>
               <w:jc w:val="both"/>
               <w:rPr>
                 <w:lang w:val="en-IN"/>
@@ -3803,12 +3821,12 @@
               <w:rPr>
                 <w:lang w:val="en-IN"/>
               </w:rPr>
-              <w:t xml:space="preserve">        href : out STD_LOGIC;</w:t>
-            </w:r>
-          </w:p>
-          <w:p>
-            <w:pPr>
-              <w:spacing w:after="0"/>
+              <w:t xml:space="preserve">        href   : out STD_LOGIC;</w:t>
+            </w:r>
+          </w:p>
+          <w:p>
+            <w:pPr>
+              <w:spacing w:after="0" w:line="240" w:lineRule="auto"/>
               <w:jc w:val="both"/>
               <w:rPr>
                 <w:lang w:val="en-IN"/>
@@ -3818,12 +3836,12 @@
               <w:rPr>
                 <w:lang w:val="en-IN"/>
               </w:rPr>
-              <w:t xml:space="preserve">        vsync : out STD_LOGIC</w:t>
-            </w:r>
-          </w:p>
-          <w:p>
-            <w:pPr>
-              <w:spacing w:after="0"/>
+              <w:t xml:space="preserve">        vsync  : out STD_LOGIC</w:t>
+            </w:r>
+          </w:p>
+          <w:p>
+            <w:pPr>
+              <w:spacing w:after="0" w:line="240" w:lineRule="auto"/>
               <w:jc w:val="both"/>
               <w:rPr>
                 <w:lang w:val="en-IN"/>
@@ -3838,7 +3856,7 @@
           </w:p>
           <w:p>
             <w:pPr>
-              <w:spacing w:after="0"/>
+              <w:spacing w:after="0" w:line="240" w:lineRule="auto"/>
               <w:jc w:val="both"/>
               <w:rPr>
                 <w:lang w:val="en-IN"/>
@@ -3853,7 +3871,7 @@
           </w:p>
           <w:p>
             <w:pPr>
-              <w:spacing w:after="0"/>
+              <w:spacing w:after="0" w:line="240" w:lineRule="auto"/>
               <w:jc w:val="both"/>
               <w:rPr>
                 <w:lang w:val="en-IN"/>
@@ -3862,7 +3880,7 @@
           </w:p>
           <w:p>
             <w:pPr>
-              <w:spacing w:after="0"/>
+              <w:spacing w:after="0" w:line="240" w:lineRule="auto"/>
               <w:jc w:val="both"/>
               <w:rPr>
                 <w:lang w:val="en-IN"/>
@@ -3877,7 +3895,7 @@
           </w:p>
           <w:p>
             <w:pPr>
-              <w:spacing w:after="0"/>
+              <w:spacing w:after="0" w:line="240" w:lineRule="auto"/>
               <w:jc w:val="both"/>
               <w:rPr>
                 <w:lang w:val="en-IN"/>
@@ -3887,12 +3905,12 @@
               <w:rPr>
                 <w:lang w:val="en-IN"/>
               </w:rPr>
-              <w:t xml:space="preserve">    signal temp_vsync : std_ulogic := '1';</w:t>
-            </w:r>
-          </w:p>
-          <w:p>
-            <w:pPr>
-              <w:spacing w:after="0"/>
+              <w:t xml:space="preserve">    signal tick_timer: integer := 0;</w:t>
+            </w:r>
+          </w:p>
+          <w:p>
+            <w:pPr>
+              <w:spacing w:after="0" w:line="240" w:lineRule="auto"/>
               <w:jc w:val="both"/>
               <w:rPr>
                 <w:lang w:val="en-IN"/>
@@ -3902,12 +3920,12 @@
               <w:rPr>
                 <w:lang w:val="en-IN"/>
               </w:rPr>
-              <w:t xml:space="preserve">    signal href_ena : std_ulogic := '0';</w:t>
-            </w:r>
-          </w:p>
-          <w:p>
-            <w:pPr>
-              <w:spacing w:after="0"/>
+              <w:t>begin</w:t>
+            </w:r>
+          </w:p>
+          <w:p>
+            <w:pPr>
+              <w:spacing w:after="0" w:line="240" w:lineRule="auto"/>
               <w:jc w:val="both"/>
               <w:rPr>
                 <w:lang w:val="en-IN"/>
@@ -3917,12 +3935,12 @@
               <w:rPr>
                 <w:lang w:val="en-IN"/>
               </w:rPr>
-              <w:t xml:space="preserve">    signal cnt_vsync_pclk : integer range 0 to 799680 := 0;</w:t>
-            </w:r>
-          </w:p>
-          <w:p>
-            <w:pPr>
-              <w:spacing w:after="0"/>
+              <w:t xml:space="preserve">    generate_tick_timer: process(pclk)</w:t>
+            </w:r>
+          </w:p>
+          <w:p>
+            <w:pPr>
+              <w:spacing w:after="0" w:line="240" w:lineRule="auto"/>
               <w:jc w:val="both"/>
               <w:rPr>
                 <w:lang w:val="en-IN"/>
@@ -3932,12 +3950,12 @@
               <w:rPr>
                 <w:lang w:val="en-IN"/>
               </w:rPr>
-              <w:t xml:space="preserve">    signal cnt_href_pclk : integer range 0 to 784 := 0;</w:t>
-            </w:r>
-          </w:p>
-          <w:p>
-            <w:pPr>
-              <w:spacing w:after="0"/>
+              <w:t xml:space="preserve">    begin</w:t>
+            </w:r>
+          </w:p>
+          <w:p>
+            <w:pPr>
+              <w:spacing w:after="0" w:line="240" w:lineRule="auto"/>
               <w:jc w:val="both"/>
               <w:rPr>
                 <w:lang w:val="en-IN"/>
@@ -3947,12 +3965,12 @@
               <w:rPr>
                 <w:lang w:val="en-IN"/>
               </w:rPr>
-              <w:t>begin</w:t>
-            </w:r>
-          </w:p>
-          <w:p>
-            <w:pPr>
-              <w:spacing w:after="0"/>
+              <w:t xml:space="preserve">        if rising_edge(pclk) then</w:t>
+            </w:r>
+          </w:p>
+          <w:p>
+            <w:pPr>
+              <w:spacing w:after="0" w:line="240" w:lineRule="auto"/>
               <w:jc w:val="both"/>
               <w:rPr>
                 <w:lang w:val="en-IN"/>
@@ -3962,12 +3980,12 @@
               <w:rPr>
                 <w:lang w:val="en-IN"/>
               </w:rPr>
-              <w:t xml:space="preserve">    HREF_VSYNC_gen: process(pclk)</w:t>
-            </w:r>
-          </w:p>
-          <w:p>
-            <w:pPr>
-              <w:spacing w:after="0"/>
+              <w:t xml:space="preserve">            tick_timer &lt;= (tick_timer + 1) mod 799680;</w:t>
+            </w:r>
+          </w:p>
+          <w:p>
+            <w:pPr>
+              <w:spacing w:after="0" w:line="240" w:lineRule="auto"/>
               <w:jc w:val="both"/>
               <w:rPr>
                 <w:lang w:val="en-IN"/>
@@ -3977,12 +3995,81 @@
               <w:rPr>
                 <w:lang w:val="en-IN"/>
               </w:rPr>
+              <w:t xml:space="preserve">        end if;</w:t>
+            </w:r>
+          </w:p>
+          <w:p>
+            <w:pPr>
+              <w:spacing w:after="0" w:line="240" w:lineRule="auto"/>
+              <w:jc w:val="both"/>
+              <w:rPr>
+                <w:lang w:val="en-IN"/>
+              </w:rPr>
+            </w:pPr>
+            <w:r>
+              <w:rPr>
+                <w:lang w:val="en-IN"/>
+              </w:rPr>
+              <w:t xml:space="preserve">    end process;</w:t>
+            </w:r>
+          </w:p>
+          <w:p>
+            <w:pPr>
+              <w:spacing w:after="0" w:line="240" w:lineRule="auto"/>
+              <w:jc w:val="both"/>
+              <w:rPr>
+                <w:lang w:val="en-IN"/>
+              </w:rPr>
+            </w:pPr>
+          </w:p>
+          <w:p>
+            <w:pPr>
+              <w:spacing w:after="0" w:line="240" w:lineRule="auto"/>
+              <w:jc w:val="both"/>
+              <w:rPr>
+                <w:lang w:val="en-IN"/>
+              </w:rPr>
+            </w:pPr>
+            <w:r>
+              <w:rPr>
+                <w:lang w:val="en-IN"/>
+              </w:rPr>
+              <w:t xml:space="preserve">    generate_href: process(pclk)</w:t>
+            </w:r>
+          </w:p>
+          <w:p>
+            <w:pPr>
+              <w:spacing w:after="0" w:line="240" w:lineRule="auto"/>
+              <w:jc w:val="both"/>
+              <w:rPr>
+                <w:lang w:val="en-IN"/>
+              </w:rPr>
+            </w:pPr>
+            <w:r>
+              <w:rPr>
+                <w:lang w:val="en-IN"/>
+              </w:rPr>
+              <w:t xml:space="preserve">        variable count: integer := 0;</w:t>
+            </w:r>
+          </w:p>
+          <w:p>
+            <w:pPr>
+              <w:spacing w:after="0" w:line="240" w:lineRule="auto"/>
+              <w:jc w:val="both"/>
+              <w:rPr>
+                <w:lang w:val="en-IN"/>
+              </w:rPr>
+            </w:pPr>
+            <w:r>
+              <w:rPr>
+                <w:lang w:val="en-IN"/>
+              </w:rPr>
               <w:t xml:space="preserve">    begin</w:t>
             </w:r>
           </w:p>
           <w:p>
             <w:pPr>
-              <w:spacing w:after="0"/>
+              <w:spacing w:after="0" w:line="240" w:lineRule="auto"/>
               <w:jc w:val="both"/>
               <w:rPr>
                 <w:lang w:val="en-IN"/>
@@ -3992,12 +4079,12 @@
               <w:rPr>
                 <w:lang w:val="en-IN"/>
               </w:rPr>
-              <w:t xml:space="preserve">        if falling_edge(pclk) then</w:t>
-            </w:r>
-          </w:p>
-          <w:p>
-            <w:pPr>
-              <w:spacing w:after="0"/>
+              <w:t xml:space="preserve">        if rising_edge(pclk) then</w:t>
+            </w:r>
+          </w:p>
+          <w:p>
+            <w:pPr>
+              <w:spacing w:after="0" w:line="240" w:lineRule="auto"/>
               <w:jc w:val="both"/>
               <w:rPr>
                 <w:lang w:val="en-IN"/>
@@ -4007,12 +4094,12 @@
               <w:rPr>
                 <w:lang w:val="en-IN"/>
               </w:rPr>
-              <w:t xml:space="preserve">            if (cnt_vsync_pclk = ((3*1568)-1)) and (temp_vsync = '1') then</w:t>
-            </w:r>
-          </w:p>
-          <w:p>
-            <w:pPr>
-              <w:spacing w:after="0"/>
+              <w:t xml:space="preserve">            if ((tick_timer &gt;= 31360) and (tick_timer &lt; 784000)) then</w:t>
+            </w:r>
+          </w:p>
+          <w:p>
+            <w:pPr>
+              <w:spacing w:after="0" w:line="240" w:lineRule="auto"/>
               <w:jc w:val="both"/>
               <w:rPr>
                 <w:lang w:val="en-IN"/>
@@ -4022,12 +4109,12 @@
               <w:rPr>
                 <w:lang w:val="en-IN"/>
               </w:rPr>
-              <w:t xml:space="preserve">                temp_vsync &lt;= '0';</w:t>
-            </w:r>
-          </w:p>
-          <w:p>
-            <w:pPr>
-              <w:spacing w:after="0"/>
+              <w:t xml:space="preserve">                if ((count &gt;= 0) and (count &lt; 1280)) then</w:t>
+            </w:r>
+          </w:p>
+          <w:p>
+            <w:pPr>
+              <w:spacing w:after="0" w:line="240" w:lineRule="auto"/>
               <w:jc w:val="both"/>
               <w:rPr>
                 <w:lang w:val="en-IN"/>
@@ -4037,12 +4124,12 @@
               <w:rPr>
                 <w:lang w:val="en-IN"/>
               </w:rPr>
-              <w:t xml:space="preserve">            elsif (cnt_vsync_pclk = ((510*1568)-1)) and (temp_vsync = '0') then</w:t>
-            </w:r>
-          </w:p>
-          <w:p>
-            <w:pPr>
-              <w:spacing w:after="0"/>
+              <w:t xml:space="preserve">                    href &lt;= '1';</w:t>
+            </w:r>
+          </w:p>
+          <w:p>
+            <w:pPr>
+              <w:spacing w:after="0" w:line="240" w:lineRule="auto"/>
               <w:jc w:val="both"/>
               <w:rPr>
                 <w:lang w:val="en-IN"/>
@@ -4052,12 +4139,12 @@
               <w:rPr>
                 <w:lang w:val="en-IN"/>
               </w:rPr>
-              <w:t xml:space="preserve">                temp_vsync &lt;= '1';</w:t>
-            </w:r>
-          </w:p>
-          <w:p>
-            <w:pPr>
-              <w:spacing w:after="0"/>
+              <w:t xml:space="preserve">                else</w:t>
+            </w:r>
+          </w:p>
+          <w:p>
+            <w:pPr>
+              <w:spacing w:after="0" w:line="240" w:lineRule="auto"/>
               <w:jc w:val="both"/>
               <w:rPr>
                 <w:lang w:val="en-IN"/>
@@ -4067,21 +4154,103 @@
               <w:rPr>
                 <w:lang w:val="en-IN"/>
               </w:rPr>
+              <w:t xml:space="preserve">                    href &lt;= '0';</w:t>
+            </w:r>
+          </w:p>
+          <w:p>
+            <w:pPr>
+              <w:spacing w:after="0" w:line="240" w:lineRule="auto"/>
+              <w:jc w:val="both"/>
+              <w:rPr>
+                <w:lang w:val="en-IN"/>
+              </w:rPr>
+            </w:pPr>
+            <w:r>
+              <w:rPr>
+                <w:lang w:val="en-IN"/>
+              </w:rPr>
+              <w:t xml:space="preserve">                end if;</w:t>
+            </w:r>
+          </w:p>
+          <w:p>
+            <w:pPr>
+              <w:spacing w:after="0" w:line="240" w:lineRule="auto"/>
+              <w:jc w:val="both"/>
+              <w:rPr>
+                <w:lang w:val="en-IN"/>
+              </w:rPr>
+            </w:pPr>
+            <w:r>
+              <w:rPr>
+                <w:lang w:val="en-IN"/>
+              </w:rPr>
+              <w:t xml:space="preserve">                count := (count + 1) mod 1568;</w:t>
+            </w:r>
+          </w:p>
+          <w:p>
+            <w:pPr>
+              <w:spacing w:after="0" w:line="240" w:lineRule="auto"/>
+              <w:jc w:val="both"/>
+              <w:rPr>
+                <w:lang w:val="en-IN"/>
+              </w:rPr>
+            </w:pPr>
+            <w:r>
+              <w:rPr>
+                <w:lang w:val="en-IN"/>
+              </w:rPr>
+              <w:t xml:space="preserve">            else</w:t>
+            </w:r>
+          </w:p>
+          <w:p>
+            <w:pPr>
+              <w:spacing w:after="0" w:line="240" w:lineRule="auto"/>
+              <w:jc w:val="both"/>
+              <w:rPr>
+                <w:lang w:val="en-IN"/>
+              </w:rPr>
+            </w:pPr>
+            <w:r>
+              <w:rPr>
+                <w:lang w:val="en-IN"/>
+              </w:rPr>
+              <w:t xml:space="preserve">                href &lt;= '0';</w:t>
+            </w:r>
+          </w:p>
+          <w:p>
+            <w:pPr>
+              <w:spacing w:after="0" w:line="240" w:lineRule="auto"/>
+              <w:jc w:val="both"/>
+              <w:rPr>
+                <w:lang w:val="en-IN"/>
+              </w:rPr>
+            </w:pPr>
+            <w:r>
+              <w:rPr>
+                <w:lang w:val="en-IN"/>
+              </w:rPr>
               <w:t xml:space="preserve">            end if;</w:t>
             </w:r>
           </w:p>
           <w:p>
             <w:pPr>
-              <w:spacing w:after="0"/>
+              <w:spacing w:after="0" w:line="240" w:lineRule="auto"/>
               <w:jc w:val="both"/>
               <w:rPr>
                 <w:lang w:val="en-IN"/>
               </w:rPr>
             </w:pPr>
-          </w:p>
-          <w:p>
-            <w:pPr>
-              <w:spacing w:after="0"/>
+            <w:r>
+              <w:rPr>
+                <w:lang w:val="en-IN"/>
+              </w:rPr>
+              <w:lastRenderedPageBreak/>
+              <w:t xml:space="preserve">        end if;</w:t>
+            </w:r>
+          </w:p>
+          <w:p>
+            <w:pPr>
+              <w:spacing w:after="0" w:line="240" w:lineRule="auto"/>
               <w:jc w:val="both"/>
               <w:rPr>
                 <w:lang w:val="en-IN"/>
@@ -4091,27 +4260,21 @@
               <w:rPr>
                 <w:lang w:val="en-IN"/>
               </w:rPr>
-              <w:t xml:space="preserve">            if (cnt_vsync_pclk = ((20*1568)-1)) and (temp_vsync = '0') then</w:t>
-            </w:r>
-          </w:p>
-          <w:p>
-            <w:pPr>
-              <w:spacing w:after="0"/>
+              <w:t xml:space="preserve">    end process;</w:t>
+            </w:r>
+          </w:p>
+          <w:p>
+            <w:pPr>
+              <w:spacing w:after="0" w:line="240" w:lineRule="auto"/>
               <w:jc w:val="both"/>
               <w:rPr>
                 <w:lang w:val="en-IN"/>
               </w:rPr>
             </w:pPr>
-            <w:r>
-              <w:rPr>
-                <w:lang w:val="en-IN"/>
-              </w:rPr>
-              <w:t xml:space="preserve">                href_ena &lt;= '1';</w:t>
-            </w:r>
-          </w:p>
-          <w:p>
-            <w:pPr>
-              <w:spacing w:after="0"/>
+          </w:p>
+          <w:p>
+            <w:pPr>
+              <w:spacing w:after="0" w:line="240" w:lineRule="auto"/>
               <w:jc w:val="both"/>
               <w:rPr>
                 <w:lang w:val="en-IN"/>
@@ -4121,12 +4284,12 @@
               <w:rPr>
                 <w:lang w:val="en-IN"/>
               </w:rPr>
-              <w:t xml:space="preserve">            elsif (cnt_vsync_pclk = ((500*1568)-1)) and (temp_vsync = '0') then</w:t>
-            </w:r>
-          </w:p>
-          <w:p>
-            <w:pPr>
-              <w:spacing w:after="0"/>
+              <w:t xml:space="preserve">    generate_vsync: process(pclk)</w:t>
+            </w:r>
+          </w:p>
+          <w:p>
+            <w:pPr>
+              <w:spacing w:after="0" w:line="240" w:lineRule="auto"/>
               <w:jc w:val="both"/>
               <w:rPr>
                 <w:lang w:val="en-IN"/>
@@ -4136,12 +4299,12 @@
               <w:rPr>
                 <w:lang w:val="en-IN"/>
               </w:rPr>
-              <w:t xml:space="preserve">                href_ena &lt;= '0';</w:t>
-            </w:r>
-          </w:p>
-          <w:p>
-            <w:pPr>
-              <w:spacing w:after="0"/>
+              <w:t xml:space="preserve">    begin</w:t>
+            </w:r>
+          </w:p>
+          <w:p>
+            <w:pPr>
+              <w:spacing w:after="0" w:line="240" w:lineRule="auto"/>
               <w:jc w:val="both"/>
               <w:rPr>
                 <w:lang w:val="en-IN"/>
@@ -4151,21 +4314,102 @@
               <w:rPr>
                 <w:lang w:val="en-IN"/>
               </w:rPr>
+              <w:t xml:space="preserve">        if rising_edge(pclk) then</w:t>
+            </w:r>
+          </w:p>
+          <w:p>
+            <w:pPr>
+              <w:spacing w:after="0" w:line="240" w:lineRule="auto"/>
+              <w:jc w:val="both"/>
+              <w:rPr>
+                <w:lang w:val="en-IN"/>
+              </w:rPr>
+            </w:pPr>
+            <w:r>
+              <w:rPr>
+                <w:lang w:val="en-IN"/>
+              </w:rPr>
+              <w:t xml:space="preserve">            if ((tick_timer &gt;= 0) and (tick_timer &lt; 4704)) then</w:t>
+            </w:r>
+          </w:p>
+          <w:p>
+            <w:pPr>
+              <w:spacing w:after="0" w:line="240" w:lineRule="auto"/>
+              <w:jc w:val="both"/>
+              <w:rPr>
+                <w:lang w:val="en-IN"/>
+              </w:rPr>
+            </w:pPr>
+            <w:r>
+              <w:rPr>
+                <w:lang w:val="en-IN"/>
+              </w:rPr>
+              <w:t xml:space="preserve">                vsync &lt;= '1';</w:t>
+            </w:r>
+          </w:p>
+          <w:p>
+            <w:pPr>
+              <w:spacing w:after="0" w:line="240" w:lineRule="auto"/>
+              <w:jc w:val="both"/>
+              <w:rPr>
+                <w:lang w:val="en-IN"/>
+              </w:rPr>
+            </w:pPr>
+            <w:r>
+              <w:rPr>
+                <w:lang w:val="en-IN"/>
+              </w:rPr>
+              <w:t xml:space="preserve">            else</w:t>
+            </w:r>
+          </w:p>
+          <w:p>
+            <w:pPr>
+              <w:spacing w:after="0" w:line="240" w:lineRule="auto"/>
+              <w:jc w:val="both"/>
+              <w:rPr>
+                <w:lang w:val="en-IN"/>
+              </w:rPr>
+            </w:pPr>
+            <w:r>
+              <w:rPr>
+                <w:lang w:val="en-IN"/>
+              </w:rPr>
+              <w:t xml:space="preserve">                vsync &lt;= '0';</w:t>
+            </w:r>
+          </w:p>
+          <w:p>
+            <w:pPr>
+              <w:spacing w:after="0" w:line="240" w:lineRule="auto"/>
+              <w:jc w:val="both"/>
+              <w:rPr>
+                <w:lang w:val="en-IN"/>
+              </w:rPr>
+            </w:pPr>
+            <w:r>
+              <w:rPr>
+                <w:lang w:val="en-IN"/>
+              </w:rPr>
               <w:t xml:space="preserve">            end if;</w:t>
             </w:r>
           </w:p>
           <w:p>
             <w:pPr>
-              <w:spacing w:after="0"/>
+              <w:spacing w:after="0" w:line="240" w:lineRule="auto"/>
               <w:jc w:val="both"/>
               <w:rPr>
                 <w:lang w:val="en-IN"/>
               </w:rPr>
             </w:pPr>
-          </w:p>
-          <w:p>
-            <w:pPr>
-              <w:spacing w:after="0"/>
+            <w:r>
+              <w:rPr>
+                <w:lang w:val="en-IN"/>
+              </w:rPr>
+              <w:t xml:space="preserve">        end if;</w:t>
+            </w:r>
+          </w:p>
+          <w:p>
+            <w:pPr>
+              <w:spacing w:after="0" w:line="240" w:lineRule="auto"/>
               <w:jc w:val="both"/>
               <w:rPr>
                 <w:lang w:val="en-IN"/>
@@ -4175,264 +4419,12 @@
               <w:rPr>
                 <w:lang w:val="en-IN"/>
               </w:rPr>
-              <w:t xml:space="preserve">            if (cnt_href_pclk = 0) and (href_ena = '1') then</w:t>
-            </w:r>
-          </w:p>
-          <w:p>
-            <w:pPr>
-              <w:spacing w:after="0"/>
-              <w:jc w:val="both"/>
-              <w:rPr>
-                <w:lang w:val="en-IN"/>
-              </w:rPr>
-            </w:pPr>
-            <w:r>
-              <w:rPr>
-                <w:lang w:val="en-IN"/>
-              </w:rPr>
-              <w:t xml:space="preserve">                href &lt;= '1';</w:t>
-            </w:r>
-          </w:p>
-          <w:p>
-            <w:pPr>
-              <w:spacing w:after="0"/>
-              <w:jc w:val="both"/>
-              <w:rPr>
-                <w:lang w:val="en-IN"/>
-              </w:rPr>
-            </w:pPr>
-            <w:r>
-              <w:rPr>
-                <w:lang w:val="en-IN"/>
-              </w:rPr>
-              <w:t xml:space="preserve">            elsif (cnt_href_pclk = 640) and (href_ena = '1') then</w:t>
-            </w:r>
-          </w:p>
-          <w:p>
-            <w:pPr>
-              <w:spacing w:after="0"/>
-              <w:jc w:val="both"/>
-              <w:rPr>
-                <w:lang w:val="en-IN"/>
-              </w:rPr>
-            </w:pPr>
-            <w:r>
-              <w:rPr>
-                <w:lang w:val="en-IN"/>
-              </w:rPr>
-              <w:t xml:space="preserve">                href &lt;= '0';</w:t>
-            </w:r>
-          </w:p>
-          <w:p>
-            <w:pPr>
-              <w:spacing w:after="0"/>
-              <w:jc w:val="both"/>
-              <w:rPr>
-                <w:lang w:val="en-IN"/>
-              </w:rPr>
-            </w:pPr>
-            <w:r>
-              <w:rPr>
-                <w:lang w:val="en-IN"/>
-              </w:rPr>
-              <w:t xml:space="preserve">            end if;</w:t>
-            </w:r>
-          </w:p>
-          <w:p>
-            <w:pPr>
-              <w:spacing w:after="0"/>
-              <w:jc w:val="both"/>
-              <w:rPr>
-                <w:lang w:val="en-IN"/>
-              </w:rPr>
-            </w:pPr>
-          </w:p>
-          <w:p>
-            <w:pPr>
-              <w:spacing w:after="0"/>
-              <w:jc w:val="both"/>
-              <w:rPr>
-                <w:lang w:val="en-IN"/>
-              </w:rPr>
-            </w:pPr>
-            <w:r>
-              <w:rPr>
-                <w:lang w:val="en-IN"/>
-              </w:rPr>
-              <w:t xml:space="preserve">            vsync &lt;= temp_vsync;</w:t>
-            </w:r>
-          </w:p>
-          <w:p>
-            <w:pPr>
-              <w:spacing w:after="0"/>
-              <w:jc w:val="both"/>
-              <w:rPr>
-                <w:lang w:val="en-IN"/>
-              </w:rPr>
-            </w:pPr>
-            <w:r>
-              <w:rPr>
-                <w:lang w:val="en-IN"/>
-              </w:rPr>
-              <w:t xml:space="preserve">            cnt_vsync_pclk &lt;= cnt_vsync_pclk + 1;</w:t>
-            </w:r>
-          </w:p>
-          <w:p>
-            <w:pPr>
-              <w:spacing w:after="0"/>
-              <w:jc w:val="both"/>
-              <w:rPr>
-                <w:lang w:val="en-IN"/>
-              </w:rPr>
-            </w:pPr>
-            <w:r>
-              <w:rPr>
-                <w:lang w:val="en-IN"/>
-              </w:rPr>
-              <w:t xml:space="preserve">            cnt_href_pclk &lt;= cnt_href_pclk + 1;</w:t>
-            </w:r>
-          </w:p>
-          <w:p>
-            <w:pPr>
-              <w:spacing w:after="0"/>
-              <w:jc w:val="both"/>
-              <w:rPr>
-                <w:lang w:val="en-IN"/>
-              </w:rPr>
-            </w:pPr>
-          </w:p>
-          <w:p>
-            <w:pPr>
-              <w:spacing w:after="0"/>
-              <w:jc w:val="both"/>
-              <w:rPr>
-                <w:lang w:val="en-IN"/>
-              </w:rPr>
-            </w:pPr>
-            <w:r>
-              <w:rPr>
-                <w:lang w:val="en-IN"/>
-              </w:rPr>
-              <w:t xml:space="preserve">            if cnt_href_pclk = 783 then</w:t>
-            </w:r>
-          </w:p>
-          <w:p>
-            <w:pPr>
-              <w:spacing w:after="0"/>
-              <w:jc w:val="both"/>
-              <w:rPr>
-                <w:lang w:val="en-IN"/>
-              </w:rPr>
-            </w:pPr>
-            <w:r>
-              <w:rPr>
-                <w:lang w:val="en-IN"/>
-              </w:rPr>
-              <w:t xml:space="preserve">                cnt_href_pclk &lt;= 0;</w:t>
-            </w:r>
-          </w:p>
-          <w:p>
-            <w:pPr>
-              <w:spacing w:after="0"/>
-              <w:jc w:val="both"/>
-              <w:rPr>
-                <w:lang w:val="en-IN"/>
-              </w:rPr>
-            </w:pPr>
-            <w:r>
-              <w:rPr>
-                <w:lang w:val="en-IN"/>
-              </w:rPr>
-              <w:t xml:space="preserve">            end if;</w:t>
-            </w:r>
-          </w:p>
-          <w:p>
-            <w:pPr>
-              <w:spacing w:after="0"/>
-              <w:jc w:val="both"/>
-              <w:rPr>
-                <w:lang w:val="en-IN"/>
-              </w:rPr>
-            </w:pPr>
-          </w:p>
-          <w:p>
-            <w:pPr>
-              <w:spacing w:after="0"/>
-              <w:jc w:val="both"/>
-              <w:rPr>
-                <w:lang w:val="en-IN"/>
-              </w:rPr>
-            </w:pPr>
-            <w:r>
-              <w:rPr>
-                <w:lang w:val="en-IN"/>
-              </w:rPr>
-              <w:t xml:space="preserve">            if cnt_vsync_pclk = 799679 then</w:t>
-            </w:r>
-          </w:p>
-          <w:p>
-            <w:pPr>
-              <w:spacing w:after="0"/>
-              <w:jc w:val="both"/>
-              <w:rPr>
-                <w:lang w:val="en-IN"/>
-              </w:rPr>
-            </w:pPr>
-            <w:r>
-              <w:rPr>
-                <w:lang w:val="en-IN"/>
-              </w:rPr>
-              <w:t xml:space="preserve">                cnt_vsync_pclk &lt;= 0;</w:t>
-            </w:r>
-          </w:p>
-          <w:p>
-            <w:pPr>
-              <w:spacing w:after="0"/>
-              <w:jc w:val="both"/>
-              <w:rPr>
-                <w:lang w:val="en-IN"/>
-              </w:rPr>
-            </w:pPr>
-            <w:r>
-              <w:rPr>
-                <w:lang w:val="en-IN"/>
-              </w:rPr>
-              <w:t xml:space="preserve">            end if;</w:t>
-            </w:r>
-          </w:p>
-          <w:p>
-            <w:pPr>
-              <w:spacing w:after="0"/>
-              <w:jc w:val="both"/>
-              <w:rPr>
-                <w:lang w:val="en-IN"/>
-              </w:rPr>
-            </w:pPr>
-            <w:r>
-              <w:rPr>
-                <w:lang w:val="en-IN"/>
-              </w:rPr>
-              <w:t xml:space="preserve">        end if;</w:t>
-            </w:r>
-          </w:p>
-          <w:p>
-            <w:pPr>
-              <w:spacing w:after="0"/>
-              <w:jc w:val="both"/>
-              <w:rPr>
-                <w:lang w:val="en-IN"/>
-              </w:rPr>
-            </w:pPr>
-            <w:r>
-              <w:rPr>
-                <w:lang w:val="en-IN"/>
-              </w:rPr>
               <w:t xml:space="preserve">    end process;</w:t>
             </w:r>
           </w:p>
           <w:p>
             <w:pPr>
-              <w:spacing w:after="0"/>
+              <w:spacing w:after="0" w:line="240" w:lineRule="auto"/>
               <w:jc w:val="both"/>
               <w:rPr>
                 <w:lang w:val="en-IN"/>
@@ -4890,147 +4882,147 @@
               <w:rPr>
                 <w:color w:val="0C0C0C"/>
               </w:rPr>
+              <w:t xml:space="preserve">    begin</w:t>
+            </w:r>
+          </w:p>
+          <w:p>
+            <w:pPr>
+              <w:pStyle w:val="BodyText"/>
+              <w:rPr>
+                <w:color w:val="0C0C0C"/>
+              </w:rPr>
+            </w:pPr>
+            <w:r>
+              <w:rPr>
+                <w:color w:val="0C0C0C"/>
+              </w:rPr>
+              <w:t xml:space="preserve">        if rising_edge(pclk) then</w:t>
+            </w:r>
+          </w:p>
+          <w:p>
+            <w:pPr>
+              <w:pStyle w:val="BodyText"/>
+              <w:rPr>
+                <w:color w:val="0C0C0C"/>
+              </w:rPr>
+            </w:pPr>
+            <w:r>
+              <w:rPr>
+                <w:color w:val="0C0C0C"/>
+              </w:rPr>
+              <w:t xml:space="preserve">            if (href = '1') and (vsync = '0') then  -- Generate data only during active video line</w:t>
+            </w:r>
+          </w:p>
+          <w:p>
+            <w:pPr>
+              <w:pStyle w:val="BodyText"/>
+              <w:rPr>
+                <w:color w:val="0C0C0C"/>
+              </w:rPr>
+            </w:pPr>
+            <w:r>
+              <w:rPr>
+                <w:color w:val="0C0C0C"/>
+              </w:rPr>
+              <w:t xml:space="preserve">                if (cnt_col_pixel mod 4 = 0) then</w:t>
+            </w:r>
+          </w:p>
+          <w:p>
+            <w:pPr>
+              <w:pStyle w:val="BodyText"/>
+              <w:rPr>
+                <w:color w:val="0C0C0C"/>
+              </w:rPr>
+            </w:pPr>
+            <w:r>
+              <w:rPr>
+                <w:color w:val="0C0C0C"/>
+              </w:rPr>
+              <w:t xml:space="preserve">                    data &lt;= CB_BLUE;  -- Cb component</w:t>
+            </w:r>
+          </w:p>
+          <w:p>
+            <w:pPr>
+              <w:pStyle w:val="BodyText"/>
+              <w:rPr>
+                <w:color w:val="0C0C0C"/>
+              </w:rPr>
+            </w:pPr>
+            <w:r>
+              <w:rPr>
+                <w:color w:val="0C0C0C"/>
+              </w:rPr>
+              <w:t xml:space="preserve">                elsif (cnt_col_pixel mod 4 = 1) then</w:t>
+            </w:r>
+          </w:p>
+          <w:p>
+            <w:pPr>
+              <w:pStyle w:val="BodyText"/>
+              <w:rPr>
+                <w:color w:val="0C0C0C"/>
+              </w:rPr>
+            </w:pPr>
+            <w:r>
+              <w:rPr>
+                <w:color w:val="0C0C0C"/>
+              </w:rPr>
+              <w:t xml:space="preserve">                    data &lt;= Y_BLUE;   -- Y component</w:t>
+            </w:r>
+          </w:p>
+          <w:p>
+            <w:pPr>
+              <w:pStyle w:val="BodyText"/>
+              <w:rPr>
+                <w:color w:val="0C0C0C"/>
+              </w:rPr>
+            </w:pPr>
+            <w:r>
+              <w:rPr>
+                <w:color w:val="0C0C0C"/>
+              </w:rPr>
+              <w:t xml:space="preserve">                elsif (cnt_col_pixel mod 4 = 2) then</w:t>
+            </w:r>
+          </w:p>
+          <w:p>
+            <w:pPr>
+              <w:pStyle w:val="BodyText"/>
+              <w:rPr>
+                <w:color w:val="0C0C0C"/>
+              </w:rPr>
+            </w:pPr>
+            <w:r>
+              <w:rPr>
+                <w:color w:val="0C0C0C"/>
+              </w:rPr>
+              <w:t xml:space="preserve">                    data &lt;= CR_BLUE;  -- Cr component</w:t>
+            </w:r>
+          </w:p>
+          <w:p>
+            <w:pPr>
+              <w:pStyle w:val="BodyText"/>
+              <w:rPr>
+                <w:color w:val="0C0C0C"/>
+              </w:rPr>
+            </w:pPr>
+            <w:r>
+              <w:rPr>
+                <w:color w:val="0C0C0C"/>
+              </w:rPr>
+              <w:t xml:space="preserve">                else</w:t>
+            </w:r>
+          </w:p>
+          <w:p>
+            <w:pPr>
+              <w:pStyle w:val="BodyText"/>
+              <w:rPr>
+                <w:color w:val="0C0C0C"/>
+              </w:rPr>
+            </w:pPr>
+            <w:r>
+              <w:rPr>
+                <w:color w:val="0C0C0C"/>
+              </w:rPr>
               <w:lastRenderedPageBreak/>
-              <w:t xml:space="preserve">    begin</w:t>
-            </w:r>
-          </w:p>
-          <w:p>
-            <w:pPr>
-              <w:pStyle w:val="BodyText"/>
-              <w:rPr>
-                <w:color w:val="0C0C0C"/>
-              </w:rPr>
-            </w:pPr>
-            <w:r>
-              <w:rPr>
-                <w:color w:val="0C0C0C"/>
-              </w:rPr>
-              <w:t xml:space="preserve">        if rising_edge(pclk) then</w:t>
-            </w:r>
-          </w:p>
-          <w:p>
-            <w:pPr>
-              <w:pStyle w:val="BodyText"/>
-              <w:rPr>
-                <w:color w:val="0C0C0C"/>
-              </w:rPr>
-            </w:pPr>
-            <w:r>
-              <w:rPr>
-                <w:color w:val="0C0C0C"/>
-              </w:rPr>
-              <w:t xml:space="preserve">            if (href = '1') and (vsync = '0') then  -- Generate data only during active video line</w:t>
-            </w:r>
-          </w:p>
-          <w:p>
-            <w:pPr>
-              <w:pStyle w:val="BodyText"/>
-              <w:rPr>
-                <w:color w:val="0C0C0C"/>
-              </w:rPr>
-            </w:pPr>
-            <w:r>
-              <w:rPr>
-                <w:color w:val="0C0C0C"/>
-              </w:rPr>
-              <w:t xml:space="preserve">                if (cnt_col_pixel mod 4 = 0) then</w:t>
-            </w:r>
-          </w:p>
-          <w:p>
-            <w:pPr>
-              <w:pStyle w:val="BodyText"/>
-              <w:rPr>
-                <w:color w:val="0C0C0C"/>
-              </w:rPr>
-            </w:pPr>
-            <w:r>
-              <w:rPr>
-                <w:color w:val="0C0C0C"/>
-              </w:rPr>
-              <w:t xml:space="preserve">                    data &lt;= CB_BLUE;  -- Cb component</w:t>
-            </w:r>
-          </w:p>
-          <w:p>
-            <w:pPr>
-              <w:pStyle w:val="BodyText"/>
-              <w:rPr>
-                <w:color w:val="0C0C0C"/>
-              </w:rPr>
-            </w:pPr>
-            <w:r>
-              <w:rPr>
-                <w:color w:val="0C0C0C"/>
-              </w:rPr>
-              <w:t xml:space="preserve">                elsif (cnt_col_pixel mod 4 = 1) then</w:t>
-            </w:r>
-          </w:p>
-          <w:p>
-            <w:pPr>
-              <w:pStyle w:val="BodyText"/>
-              <w:rPr>
-                <w:color w:val="0C0C0C"/>
-              </w:rPr>
-            </w:pPr>
-            <w:r>
-              <w:rPr>
-                <w:color w:val="0C0C0C"/>
-              </w:rPr>
-              <w:t xml:space="preserve">                    data &lt;= Y_BLUE;   -- Y component</w:t>
-            </w:r>
-          </w:p>
-          <w:p>
-            <w:pPr>
-              <w:pStyle w:val="BodyText"/>
-              <w:rPr>
-                <w:color w:val="0C0C0C"/>
-              </w:rPr>
-            </w:pPr>
-            <w:r>
-              <w:rPr>
-                <w:color w:val="0C0C0C"/>
-              </w:rPr>
-              <w:t xml:space="preserve">                elsif (cnt_col_pixel mod 4 = 2) then</w:t>
-            </w:r>
-          </w:p>
-          <w:p>
-            <w:pPr>
-              <w:pStyle w:val="BodyText"/>
-              <w:rPr>
-                <w:color w:val="0C0C0C"/>
-              </w:rPr>
-            </w:pPr>
-            <w:r>
-              <w:rPr>
-                <w:color w:val="0C0C0C"/>
-              </w:rPr>
-              <w:t xml:space="preserve">                    data &lt;= CR_BLUE;  -- Cr component</w:t>
-            </w:r>
-          </w:p>
-          <w:p>
-            <w:pPr>
-              <w:pStyle w:val="BodyText"/>
-              <w:rPr>
-                <w:color w:val="0C0C0C"/>
-              </w:rPr>
-            </w:pPr>
-            <w:r>
-              <w:rPr>
-                <w:color w:val="0C0C0C"/>
-              </w:rPr>
-              <w:t xml:space="preserve">                else</w:t>
-            </w:r>
-          </w:p>
-          <w:p>
-            <w:pPr>
-              <w:pStyle w:val="BodyText"/>
-              <w:rPr>
-                <w:color w:val="0C0C0C"/>
-              </w:rPr>
-            </w:pPr>
-            <w:r>
-              <w:rPr>
-                <w:color w:val="0C0C0C"/>
-              </w:rPr>
               <w:t xml:space="preserve">                    data &lt;= Y_BLUE;   -- Y component</w:t>
             </w:r>
           </w:p>
@@ -5706,6 +5698,14 @@
       <w:pPr>
         <w:spacing w:after="0" w:line="240" w:lineRule="auto"/>
         <w:rPr>
+          <w:noProof/>
+        </w:rPr>
+      </w:pPr>
+    </w:p>
+    <w:p>
+      <w:pPr>
+        <w:spacing w:after="0" w:line="240" w:lineRule="auto"/>
+        <w:rPr>
           <w:rFonts w:ascii="Times New Roman" w:eastAsia="Times" w:hAnsi="Times New Roman" w:cs="Times New Roman"/>
           <w:color w:val="000000"/>
           <w:sz w:val="23"/>
@@ -5715,19 +5715,13 @@
       </w:pPr>
       <w:r>
         <w:rPr>
-          <w:rFonts w:ascii="Times New Roman" w:eastAsia="Times" w:hAnsi="Times New Roman" w:cs="Times New Roman"/>
           <w:noProof/>
-          <w:color w:val="000000"/>
-          <w:sz w:val="23"/>
-          <w:szCs w:val="23"/>
-          <w:lang w:val="en-IN"/>
         </w:rPr>
-        <w:lastRenderedPageBreak/>
         <w:drawing>
-          <wp:inline distT="0" distB="0" distL="0" distR="0" wp14:anchorId="68B60465" wp14:editId="1580EFD7">
-            <wp:extent cx="5760720" cy="1590675"/>
-            <wp:effectExtent l="0" t="0" r="0" b="9525"/>
-            <wp:docPr id="157725492" name="Picture 1"/>
+          <wp:inline distT="0" distB="0" distL="0" distR="0" wp14:anchorId="13A4186F" wp14:editId="0D001ADB">
+            <wp:extent cx="5760720" cy="1859280"/>
+            <wp:effectExtent l="0" t="0" r="0" b="7620"/>
+            <wp:docPr id="70553228" name="Picture 2"/>
             <wp:cNvGraphicFramePr>
               <a:graphicFrameLocks xmlns:a="http://schemas.openxmlformats.org/drawingml/2006/main" noChangeAspect="1"/>
             </wp:cNvGraphicFramePr>
@@ -5735,23 +5729,39 @@
               <a:graphicData uri="http://schemas.openxmlformats.org/drawingml/2006/picture">
                 <pic:pic xmlns:pic="http://schemas.openxmlformats.org/drawingml/2006/picture">
                   <pic:nvPicPr>
-                    <pic:cNvPr id="157725492" name=""/>
-                    <pic:cNvPicPr/>
+                    <pic:cNvPr id="0" name="Picture 3"/>
+                    <pic:cNvPicPr>
+                      <a:picLocks noChangeAspect="1" noChangeArrowheads="1"/>
+                    </pic:cNvPicPr>
                   </pic:nvPicPr>
-                  <pic:blipFill>
-                    <a:blip r:embed="rId10"/>
-                    <a:stretch>
-                      <a:fillRect/>
-                    </a:stretch>
+                  <pic:blipFill rotWithShape="1">
+                    <a:blip r:embed="rId10" cstate="print">
+                      <a:extLst>
+                        <a:ext uri="{28A0092B-C50C-407E-A947-70E740481C1C}">
+                          <a14:useLocalDpi xmlns:a14="http://schemas.microsoft.com/office/drawing/2010/main" val="0"/>
+                        </a:ext>
+                      </a:extLst>
+                    </a:blip>
+                    <a:srcRect b="30418"/>
+                    <a:stretch/>
                   </pic:blipFill>
-                  <pic:spPr>
+                  <pic:spPr bwMode="auto">
                     <a:xfrm>
                       <a:off x="0" y="0"/>
-                      <a:ext cx="5760720" cy="1590675"/>
+                      <a:ext cx="5760720" cy="1859280"/>
                     </a:xfrm>
                     <a:prstGeom prst="rect">
                       <a:avLst/>
                     </a:prstGeom>
+                    <a:noFill/>
+                    <a:ln>
+                      <a:noFill/>
+                    </a:ln>
+                    <a:extLst>
+                      <a:ext uri="{53640926-AAD7-44D8-BBD7-CCE9431645EC}">
+                        <a14:shadowObscured xmlns:a14="http://schemas.microsoft.com/office/drawing/2010/main"/>
+                      </a:ext>
+                    </a:extLst>
                   </pic:spPr>
                 </pic:pic>
               </a:graphicData>
@@ -5762,18 +5772,6 @@
     </w:p>
     <w:p>
       <w:pPr>
-        <w:spacing w:after="0" w:line="240" w:lineRule="auto"/>
-        <w:rPr>
-          <w:rFonts w:ascii="Times New Roman" w:eastAsia="Times" w:hAnsi="Times New Roman" w:cs="Times New Roman"/>
-          <w:color w:val="000000"/>
-          <w:sz w:val="23"/>
-          <w:szCs w:val="23"/>
-          <w:lang w:val="en-IN"/>
-        </w:rPr>
-      </w:pPr>
-    </w:p>
-    <w:p>
-      <w:pPr>
         <w:pStyle w:val="Heading3"/>
         <w:jc w:val="both"/>
         <w:rPr>
@@ -5785,6 +5783,7 @@
         <w:rPr>
           <w:lang w:val="en-US"/>
         </w:rPr>
+        <w:lastRenderedPageBreak/>
         <w:t>Task-2</w:t>
       </w:r>
       <w:bookmarkEnd w:id="9"/>
@@ -5846,6 +5845,14 @@
       <w:pPr>
         <w:spacing w:after="0" w:line="240" w:lineRule="auto"/>
         <w:rPr>
+          <w:noProof/>
+        </w:rPr>
+      </w:pPr>
+    </w:p>
+    <w:p>
+      <w:pPr>
+        <w:spacing w:after="0" w:line="240" w:lineRule="auto"/>
+        <w:rPr>
           <w:rFonts w:ascii="Times New Roman" w:eastAsia="Times" w:hAnsi="Times New Roman" w:cs="Times New Roman"/>
           <w:color w:val="000000"/>
           <w:sz w:val="23"/>
@@ -5853,6 +5860,62 @@
           <w:lang w:val="en-IN"/>
         </w:rPr>
       </w:pPr>
+      <w:r>
+        <w:rPr>
+          <w:noProof/>
+        </w:rPr>
+        <w:drawing>
+          <wp:inline distT="0" distB="0" distL="0" distR="0" wp14:anchorId="1B17BB3F" wp14:editId="352C5BEF">
+            <wp:extent cx="5760720" cy="1882140"/>
+            <wp:effectExtent l="0" t="0" r="0" b="3810"/>
+            <wp:docPr id="318651928" name="Picture 1"/>
+            <wp:cNvGraphicFramePr>
+              <a:graphicFrameLocks xmlns:a="http://schemas.openxmlformats.org/drawingml/2006/main" noChangeAspect="1"/>
+            </wp:cNvGraphicFramePr>
+            <a:graphic xmlns:a="http://schemas.openxmlformats.org/drawingml/2006/main">
+              <a:graphicData uri="http://schemas.openxmlformats.org/drawingml/2006/picture">
+                <pic:pic xmlns:pic="http://schemas.openxmlformats.org/drawingml/2006/picture">
+                  <pic:nvPicPr>
+                    <pic:cNvPr id="0" name="Picture 1"/>
+                    <pic:cNvPicPr>
+                      <a:picLocks noChangeAspect="1" noChangeArrowheads="1"/>
+                    </pic:cNvPicPr>
+                  </pic:nvPicPr>
+                  <pic:blipFill rotWithShape="1">
+                    <a:blip r:embed="rId11" cstate="print">
+                      <a:extLst>
+                        <a:ext uri="{28A0092B-C50C-407E-A947-70E740481C1C}">
+                          <a14:useLocalDpi xmlns:a14="http://schemas.microsoft.com/office/drawing/2010/main" val="0"/>
+                        </a:ext>
+                      </a:extLst>
+                    </a:blip>
+                    <a:srcRect b="27901"/>
+                    <a:stretch/>
+                  </pic:blipFill>
+                  <pic:spPr bwMode="auto">
+                    <a:xfrm>
+                      <a:off x="0" y="0"/>
+                      <a:ext cx="5760720" cy="1882140"/>
+                    </a:xfrm>
+                    <a:prstGeom prst="rect">
+                      <a:avLst/>
+                    </a:prstGeom>
+                    <a:noFill/>
+                    <a:ln>
+                      <a:noFill/>
+                    </a:ln>
+                    <a:extLst>
+                      <a:ext uri="{53640926-AAD7-44D8-BBD7-CCE9431645EC}">
+                        <a14:shadowObscured xmlns:a14="http://schemas.microsoft.com/office/drawing/2010/main"/>
+                      </a:ext>
+                    </a:extLst>
+                  </pic:spPr>
+                </pic:pic>
+              </a:graphicData>
+            </a:graphic>
+          </wp:inline>
+        </w:drawing>
+      </w:r>
     </w:p>
     <w:p>
       <w:pPr>
@@ -7671,7 +7734,7 @@
           </w:tcPr>
           <w:p>
             <w:pPr>
-              <w:spacing w:after="0"/>
+              <w:spacing w:after="0" w:line="240" w:lineRule="auto"/>
               <w:rPr>
                 <w:rFonts w:ascii="Times New Roman" w:eastAsia="Times" w:hAnsi="Times New Roman" w:cs="Times New Roman"/>
                 <w:color w:val="000000"/>
@@ -7693,7 +7756,7 @@
           </w:p>
           <w:p>
             <w:pPr>
-              <w:spacing w:after="0"/>
+              <w:spacing w:after="0" w:line="240" w:lineRule="auto"/>
               <w:rPr>
                 <w:rFonts w:ascii="Times New Roman" w:eastAsia="Times" w:hAnsi="Times New Roman" w:cs="Times New Roman"/>
                 <w:color w:val="000000"/>
@@ -7715,7 +7778,19 @@
           </w:p>
           <w:p>
             <w:pPr>
-              <w:spacing w:after="0"/>
+              <w:spacing w:after="0" w:line="240" w:lineRule="auto"/>
+              <w:rPr>
+                <w:rFonts w:ascii="Times New Roman" w:eastAsia="Times" w:hAnsi="Times New Roman" w:cs="Times New Roman"/>
+                <w:color w:val="000000"/>
+                <w:sz w:val="23"/>
+                <w:szCs w:val="23"/>
+                <w:lang w:val="en-IN"/>
+              </w:rPr>
+            </w:pPr>
+          </w:p>
+          <w:p>
+            <w:pPr>
+              <w:spacing w:after="0" w:line="240" w:lineRule="auto"/>
               <w:rPr>
                 <w:rFonts w:ascii="Times New Roman" w:eastAsia="Times" w:hAnsi="Times New Roman" w:cs="Times New Roman"/>
                 <w:color w:val="000000"/>
@@ -7737,7 +7812,7 @@
           </w:p>
           <w:p>
             <w:pPr>
-              <w:spacing w:after="0"/>
+              <w:spacing w:after="0" w:line="240" w:lineRule="auto"/>
               <w:rPr>
                 <w:rFonts w:ascii="Times New Roman" w:eastAsia="Times" w:hAnsi="Times New Roman" w:cs="Times New Roman"/>
                 <w:color w:val="000000"/>
@@ -7759,95 +7834,95 @@
           </w:p>
           <w:p>
             <w:pPr>
-              <w:spacing w:after="0"/>
-              <w:rPr>
-                <w:rFonts w:ascii="Times New Roman" w:eastAsia="Times" w:hAnsi="Times New Roman" w:cs="Times New Roman"/>
-                <w:color w:val="000000"/>
-                <w:sz w:val="23"/>
-                <w:szCs w:val="23"/>
-                <w:lang w:val="en-IN"/>
-              </w:rPr>
-            </w:pPr>
-            <w:r>
-              <w:rPr>
-                <w:rFonts w:ascii="Times New Roman" w:eastAsia="Times" w:hAnsi="Times New Roman" w:cs="Times New Roman"/>
-                <w:color w:val="000000"/>
-                <w:sz w:val="23"/>
-                <w:szCs w:val="23"/>
-                <w:lang w:val="en-IN"/>
-              </w:rPr>
-              <w:t xml:space="preserve">        pclk : in STD_LOGIC;</w:t>
-            </w:r>
-          </w:p>
-          <w:p>
-            <w:pPr>
-              <w:spacing w:after="0"/>
-              <w:rPr>
-                <w:rFonts w:ascii="Times New Roman" w:eastAsia="Times" w:hAnsi="Times New Roman" w:cs="Times New Roman"/>
-                <w:color w:val="000000"/>
-                <w:sz w:val="23"/>
-                <w:szCs w:val="23"/>
-                <w:lang w:val="en-IN"/>
-              </w:rPr>
-            </w:pPr>
-            <w:r>
-              <w:rPr>
-                <w:rFonts w:ascii="Times New Roman" w:eastAsia="Times" w:hAnsi="Times New Roman" w:cs="Times New Roman"/>
-                <w:color w:val="000000"/>
-                <w:sz w:val="23"/>
-                <w:szCs w:val="23"/>
-                <w:lang w:val="en-IN"/>
-              </w:rPr>
-              <w:t xml:space="preserve">        href : in STD_LOGIC;</w:t>
-            </w:r>
-          </w:p>
-          <w:p>
-            <w:pPr>
-              <w:spacing w:after="0"/>
-              <w:rPr>
-                <w:rFonts w:ascii="Times New Roman" w:eastAsia="Times" w:hAnsi="Times New Roman" w:cs="Times New Roman"/>
-                <w:color w:val="000000"/>
-                <w:sz w:val="23"/>
-                <w:szCs w:val="23"/>
-                <w:lang w:val="en-IN"/>
-              </w:rPr>
-            </w:pPr>
-            <w:r>
-              <w:rPr>
-                <w:rFonts w:ascii="Times New Roman" w:eastAsia="Times" w:hAnsi="Times New Roman" w:cs="Times New Roman"/>
-                <w:color w:val="000000"/>
-                <w:sz w:val="23"/>
-                <w:szCs w:val="23"/>
-                <w:lang w:val="en-IN"/>
-              </w:rPr>
-              <w:t xml:space="preserve">        vsync : in STD_LOGIC;</w:t>
-            </w:r>
-          </w:p>
-          <w:p>
-            <w:pPr>
-              <w:spacing w:after="0"/>
-              <w:rPr>
-                <w:rFonts w:ascii="Times New Roman" w:eastAsia="Times" w:hAnsi="Times New Roman" w:cs="Times New Roman"/>
-                <w:color w:val="000000"/>
-                <w:sz w:val="23"/>
-                <w:szCs w:val="23"/>
-                <w:lang w:val="en-IN"/>
-              </w:rPr>
-            </w:pPr>
-            <w:r>
-              <w:rPr>
-                <w:rFonts w:ascii="Times New Roman" w:eastAsia="Times" w:hAnsi="Times New Roman" w:cs="Times New Roman"/>
-                <w:color w:val="000000"/>
-                <w:sz w:val="23"/>
-                <w:szCs w:val="23"/>
-                <w:lang w:val="en-IN"/>
-              </w:rPr>
-              <w:t xml:space="preserve">        data : out STD_LOGIC_VECTOR (7 downto 0)</w:t>
-            </w:r>
-          </w:p>
-          <w:p>
-            <w:pPr>
-              <w:spacing w:after="0"/>
+              <w:spacing w:after="0" w:line="240" w:lineRule="auto"/>
+              <w:rPr>
+                <w:rFonts w:ascii="Times New Roman" w:eastAsia="Times" w:hAnsi="Times New Roman" w:cs="Times New Roman"/>
+                <w:color w:val="000000"/>
+                <w:sz w:val="23"/>
+                <w:szCs w:val="23"/>
+                <w:lang w:val="en-IN"/>
+              </w:rPr>
+            </w:pPr>
+            <w:r>
+              <w:rPr>
+                <w:rFonts w:ascii="Times New Roman" w:eastAsia="Times" w:hAnsi="Times New Roman" w:cs="Times New Roman"/>
+                <w:color w:val="000000"/>
+                <w:sz w:val="23"/>
+                <w:szCs w:val="23"/>
+                <w:lang w:val="en-IN"/>
+              </w:rPr>
+              <w:t xml:space="preserve">        pclk  : in  STD_LOGIC;</w:t>
+            </w:r>
+          </w:p>
+          <w:p>
+            <w:pPr>
+              <w:spacing w:after="0" w:line="240" w:lineRule="auto"/>
+              <w:rPr>
+                <w:rFonts w:ascii="Times New Roman" w:eastAsia="Times" w:hAnsi="Times New Roman" w:cs="Times New Roman"/>
+                <w:color w:val="000000"/>
+                <w:sz w:val="23"/>
+                <w:szCs w:val="23"/>
+                <w:lang w:val="en-IN"/>
+              </w:rPr>
+            </w:pPr>
+            <w:r>
+              <w:rPr>
+                <w:rFonts w:ascii="Times New Roman" w:eastAsia="Times" w:hAnsi="Times New Roman" w:cs="Times New Roman"/>
+                <w:color w:val="000000"/>
+                <w:sz w:val="23"/>
+                <w:szCs w:val="23"/>
+                <w:lang w:val="en-IN"/>
+              </w:rPr>
+              <w:t xml:space="preserve">        href  : in  STD_LOGIC;</w:t>
+            </w:r>
+          </w:p>
+          <w:p>
+            <w:pPr>
+              <w:spacing w:after="0" w:line="240" w:lineRule="auto"/>
+              <w:rPr>
+                <w:rFonts w:ascii="Times New Roman" w:eastAsia="Times" w:hAnsi="Times New Roman" w:cs="Times New Roman"/>
+                <w:color w:val="000000"/>
+                <w:sz w:val="23"/>
+                <w:szCs w:val="23"/>
+                <w:lang w:val="en-IN"/>
+              </w:rPr>
+            </w:pPr>
+            <w:r>
+              <w:rPr>
+                <w:rFonts w:ascii="Times New Roman" w:eastAsia="Times" w:hAnsi="Times New Roman" w:cs="Times New Roman"/>
+                <w:color w:val="000000"/>
+                <w:sz w:val="23"/>
+                <w:szCs w:val="23"/>
+                <w:lang w:val="en-IN"/>
+              </w:rPr>
+              <w:t xml:space="preserve">        vsync : in  STD_LOGIC;</w:t>
+            </w:r>
+          </w:p>
+          <w:p>
+            <w:pPr>
+              <w:spacing w:after="0" w:line="240" w:lineRule="auto"/>
+              <w:rPr>
+                <w:rFonts w:ascii="Times New Roman" w:eastAsia="Times" w:hAnsi="Times New Roman" w:cs="Times New Roman"/>
+                <w:color w:val="000000"/>
+                <w:sz w:val="23"/>
+                <w:szCs w:val="23"/>
+                <w:lang w:val="en-IN"/>
+              </w:rPr>
+            </w:pPr>
+            <w:r>
+              <w:rPr>
+                <w:rFonts w:ascii="Times New Roman" w:eastAsia="Times" w:hAnsi="Times New Roman" w:cs="Times New Roman"/>
+                <w:color w:val="000000"/>
+                <w:sz w:val="23"/>
+                <w:szCs w:val="23"/>
+                <w:lang w:val="en-IN"/>
+              </w:rPr>
+              <w:t xml:space="preserve">        data  : out STD_LOGIC_VECTOR (7 downto 0)</w:t>
+            </w:r>
+          </w:p>
+          <w:p>
+            <w:pPr>
+              <w:spacing w:after="0" w:line="240" w:lineRule="auto"/>
               <w:rPr>
                 <w:rFonts w:ascii="Times New Roman" w:eastAsia="Times" w:hAnsi="Times New Roman" w:cs="Times New Roman"/>
                 <w:color w:val="000000"/>
@@ -7869,7 +7944,7 @@
           </w:p>
           <w:p>
             <w:pPr>
-              <w:spacing w:after="0"/>
+              <w:spacing w:after="0" w:line="240" w:lineRule="auto"/>
               <w:rPr>
                 <w:rFonts w:ascii="Times New Roman" w:eastAsia="Times" w:hAnsi="Times New Roman" w:cs="Times New Roman"/>
                 <w:color w:val="000000"/>
@@ -7891,7 +7966,19 @@
           </w:p>
           <w:p>
             <w:pPr>
-              <w:spacing w:after="0"/>
+              <w:spacing w:after="0" w:line="240" w:lineRule="auto"/>
+              <w:rPr>
+                <w:rFonts w:ascii="Times New Roman" w:eastAsia="Times" w:hAnsi="Times New Roman" w:cs="Times New Roman"/>
+                <w:color w:val="000000"/>
+                <w:sz w:val="23"/>
+                <w:szCs w:val="23"/>
+                <w:lang w:val="en-IN"/>
+              </w:rPr>
+            </w:pPr>
+          </w:p>
+          <w:p>
+            <w:pPr>
+              <w:spacing w:after="0" w:line="240" w:lineRule="auto"/>
               <w:rPr>
                 <w:rFonts w:ascii="Times New Roman" w:eastAsia="Times" w:hAnsi="Times New Roman" w:cs="Times New Roman"/>
                 <w:color w:val="000000"/>
@@ -7913,183 +8000,161 @@
           </w:p>
           <w:p>
             <w:pPr>
-              <w:spacing w:after="0"/>
-              <w:rPr>
-                <w:rFonts w:ascii="Times New Roman" w:eastAsia="Times" w:hAnsi="Times New Roman" w:cs="Times New Roman"/>
-                <w:color w:val="000000"/>
-                <w:sz w:val="23"/>
-                <w:szCs w:val="23"/>
-                <w:lang w:val="en-IN"/>
-              </w:rPr>
-            </w:pPr>
-            <w:r>
-              <w:rPr>
-                <w:rFonts w:ascii="Times New Roman" w:eastAsia="Times" w:hAnsi="Times New Roman" w:cs="Times New Roman"/>
-                <w:color w:val="000000"/>
-                <w:sz w:val="23"/>
-                <w:szCs w:val="23"/>
-                <w:lang w:val="en-IN"/>
-              </w:rPr>
-              <w:t xml:space="preserve">    -- Define constants for YCbCr values</w:t>
-            </w:r>
-          </w:p>
-          <w:p>
-            <w:pPr>
-              <w:spacing w:after="0"/>
-              <w:rPr>
-                <w:rFonts w:ascii="Times New Roman" w:eastAsia="Times" w:hAnsi="Times New Roman" w:cs="Times New Roman"/>
-                <w:color w:val="000000"/>
-                <w:sz w:val="23"/>
-                <w:szCs w:val="23"/>
-                <w:lang w:val="en-IN"/>
-              </w:rPr>
-            </w:pPr>
-            <w:r>
-              <w:rPr>
-                <w:rFonts w:ascii="Times New Roman" w:eastAsia="Times" w:hAnsi="Times New Roman" w:cs="Times New Roman"/>
-                <w:color w:val="000000"/>
-                <w:sz w:val="23"/>
-                <w:szCs w:val="23"/>
-                <w:lang w:val="en-IN"/>
-              </w:rPr>
-              <w:t xml:space="preserve">    constant y_red : STD_LOGIC_VECTOR (7 downto 0) := x"52";</w:t>
-            </w:r>
-          </w:p>
-          <w:p>
-            <w:pPr>
-              <w:spacing w:after="0"/>
-              <w:rPr>
-                <w:rFonts w:ascii="Times New Roman" w:eastAsia="Times" w:hAnsi="Times New Roman" w:cs="Times New Roman"/>
-                <w:color w:val="000000"/>
-                <w:sz w:val="23"/>
-                <w:szCs w:val="23"/>
-                <w:lang w:val="en-IN"/>
-              </w:rPr>
-            </w:pPr>
-            <w:r>
-              <w:rPr>
-                <w:rFonts w:ascii="Times New Roman" w:eastAsia="Times" w:hAnsi="Times New Roman" w:cs="Times New Roman"/>
-                <w:color w:val="000000"/>
-                <w:sz w:val="23"/>
-                <w:szCs w:val="23"/>
-                <w:lang w:val="en-IN"/>
-              </w:rPr>
-              <w:t xml:space="preserve">    constant cb_red : STD_LOGIC_VECTOR (7 downto 0) := x"5A";</w:t>
-            </w:r>
-          </w:p>
-          <w:p>
-            <w:pPr>
-              <w:spacing w:after="0"/>
-              <w:rPr>
-                <w:rFonts w:ascii="Times New Roman" w:eastAsia="Times" w:hAnsi="Times New Roman" w:cs="Times New Roman"/>
-                <w:color w:val="000000"/>
-                <w:sz w:val="23"/>
-                <w:szCs w:val="23"/>
-                <w:lang w:val="en-IN"/>
-              </w:rPr>
-            </w:pPr>
-            <w:r>
-              <w:rPr>
-                <w:rFonts w:ascii="Times New Roman" w:eastAsia="Times" w:hAnsi="Times New Roman" w:cs="Times New Roman"/>
-                <w:color w:val="000000"/>
-                <w:sz w:val="23"/>
-                <w:szCs w:val="23"/>
-                <w:lang w:val="en-IN"/>
-              </w:rPr>
-              <w:t xml:space="preserve">    constant cr_red : STD_LOGIC_VECTOR (7 downto 0) := x"F0";</w:t>
-            </w:r>
-          </w:p>
-          <w:p>
-            <w:pPr>
-              <w:spacing w:after="0"/>
-              <w:rPr>
-                <w:rFonts w:ascii="Times New Roman" w:eastAsia="Times" w:hAnsi="Times New Roman" w:cs="Times New Roman"/>
-                <w:color w:val="000000"/>
-                <w:sz w:val="23"/>
-                <w:szCs w:val="23"/>
-                <w:lang w:val="en-IN"/>
-              </w:rPr>
-            </w:pPr>
-            <w:r>
-              <w:rPr>
-                <w:rFonts w:ascii="Times New Roman" w:eastAsia="Times" w:hAnsi="Times New Roman" w:cs="Times New Roman"/>
-                <w:color w:val="000000"/>
-                <w:sz w:val="23"/>
-                <w:szCs w:val="23"/>
-                <w:lang w:val="en-IN"/>
-              </w:rPr>
-              <w:t xml:space="preserve">    constant y_blue : STD_LOGIC_VECTOR (7 downto 0) := x"29";</w:t>
-            </w:r>
-          </w:p>
-          <w:p>
-            <w:pPr>
-              <w:spacing w:after="0"/>
-              <w:rPr>
-                <w:rFonts w:ascii="Times New Roman" w:eastAsia="Times" w:hAnsi="Times New Roman" w:cs="Times New Roman"/>
-                <w:color w:val="000000"/>
-                <w:sz w:val="23"/>
-                <w:szCs w:val="23"/>
-                <w:lang w:val="en-IN"/>
-              </w:rPr>
-            </w:pPr>
-            <w:r>
-              <w:rPr>
-                <w:rFonts w:ascii="Times New Roman" w:eastAsia="Times" w:hAnsi="Times New Roman" w:cs="Times New Roman"/>
-                <w:color w:val="000000"/>
-                <w:sz w:val="23"/>
-                <w:szCs w:val="23"/>
-                <w:lang w:val="en-IN"/>
-              </w:rPr>
-              <w:t xml:space="preserve">    constant cb_blue : STD_LOGIC_VECTOR (7 downto 0) := x"F0";</w:t>
-            </w:r>
-          </w:p>
-          <w:p>
-            <w:pPr>
-              <w:spacing w:after="0"/>
-              <w:rPr>
-                <w:rFonts w:ascii="Times New Roman" w:eastAsia="Times" w:hAnsi="Times New Roman" w:cs="Times New Roman"/>
-                <w:color w:val="000000"/>
-                <w:sz w:val="23"/>
-                <w:szCs w:val="23"/>
-                <w:lang w:val="en-IN"/>
-              </w:rPr>
-            </w:pPr>
-            <w:r>
-              <w:rPr>
-                <w:rFonts w:ascii="Times New Roman" w:eastAsia="Times" w:hAnsi="Times New Roman" w:cs="Times New Roman"/>
-                <w:color w:val="000000"/>
-                <w:sz w:val="23"/>
-                <w:szCs w:val="23"/>
-                <w:lang w:val="en-IN"/>
-              </w:rPr>
-              <w:t xml:space="preserve">    constant cr_blue : STD_LOGIC_VECTOR (7 downto 0) := x"6E";</w:t>
-            </w:r>
-          </w:p>
-          <w:p>
-            <w:pPr>
-              <w:spacing w:after="0"/>
-              <w:rPr>
-                <w:rFonts w:ascii="Times New Roman" w:eastAsia="Times" w:hAnsi="Times New Roman" w:cs="Times New Roman"/>
-                <w:color w:val="000000"/>
-                <w:sz w:val="23"/>
-                <w:szCs w:val="23"/>
-                <w:lang w:val="en-IN"/>
-              </w:rPr>
-            </w:pPr>
-            <w:r>
-              <w:rPr>
-                <w:rFonts w:ascii="Times New Roman" w:eastAsia="Times" w:hAnsi="Times New Roman" w:cs="Times New Roman"/>
-                <w:color w:val="000000"/>
-                <w:sz w:val="23"/>
-                <w:szCs w:val="23"/>
-                <w:lang w:val="en-IN"/>
-              </w:rPr>
-              <w:t xml:space="preserve">    constant y_green : STD_LOGIC_VECTOR (7 downto 0) := x"91";</w:t>
-            </w:r>
-          </w:p>
-          <w:p>
-            <w:pPr>
-              <w:spacing w:after="0"/>
+              <w:spacing w:after="0" w:line="240" w:lineRule="auto"/>
+              <w:rPr>
+                <w:rFonts w:ascii="Times New Roman" w:eastAsia="Times" w:hAnsi="Times New Roman" w:cs="Times New Roman"/>
+                <w:color w:val="000000"/>
+                <w:sz w:val="23"/>
+                <w:szCs w:val="23"/>
+                <w:lang w:val="en-IN"/>
+              </w:rPr>
+            </w:pPr>
+            <w:r>
+              <w:rPr>
+                <w:rFonts w:ascii="Times New Roman" w:eastAsia="Times" w:hAnsi="Times New Roman" w:cs="Times New Roman"/>
+                <w:color w:val="000000"/>
+                <w:sz w:val="23"/>
+                <w:szCs w:val="23"/>
+                <w:lang w:val="en-IN"/>
+              </w:rPr>
+              <w:t xml:space="preserve">    constant y_red    : STD_LOGIC_VECTOR (7 downto 0) := x"52";</w:t>
+            </w:r>
+          </w:p>
+          <w:p>
+            <w:pPr>
+              <w:spacing w:after="0" w:line="240" w:lineRule="auto"/>
+              <w:rPr>
+                <w:rFonts w:ascii="Times New Roman" w:eastAsia="Times" w:hAnsi="Times New Roman" w:cs="Times New Roman"/>
+                <w:color w:val="000000"/>
+                <w:sz w:val="23"/>
+                <w:szCs w:val="23"/>
+                <w:lang w:val="en-IN"/>
+              </w:rPr>
+            </w:pPr>
+            <w:r>
+              <w:rPr>
+                <w:rFonts w:ascii="Times New Roman" w:eastAsia="Times" w:hAnsi="Times New Roman" w:cs="Times New Roman"/>
+                <w:color w:val="000000"/>
+                <w:sz w:val="23"/>
+                <w:szCs w:val="23"/>
+                <w:lang w:val="en-IN"/>
+              </w:rPr>
+              <w:t xml:space="preserve">    constant cb_red   : STD_LOGIC_VECTOR (7 downto 0) := x"5A";</w:t>
+            </w:r>
+          </w:p>
+          <w:p>
+            <w:pPr>
+              <w:spacing w:after="0" w:line="240" w:lineRule="auto"/>
+              <w:rPr>
+                <w:rFonts w:ascii="Times New Roman" w:eastAsia="Times" w:hAnsi="Times New Roman" w:cs="Times New Roman"/>
+                <w:color w:val="000000"/>
+                <w:sz w:val="23"/>
+                <w:szCs w:val="23"/>
+                <w:lang w:val="en-IN"/>
+              </w:rPr>
+            </w:pPr>
+            <w:r>
+              <w:rPr>
+                <w:rFonts w:ascii="Times New Roman" w:eastAsia="Times" w:hAnsi="Times New Roman" w:cs="Times New Roman"/>
+                <w:color w:val="000000"/>
+                <w:sz w:val="23"/>
+                <w:szCs w:val="23"/>
+                <w:lang w:val="en-IN"/>
+              </w:rPr>
+              <w:t xml:space="preserve">    constant cr_red   : STD_LOGIC_VECTOR (7 downto 0) := x"F0";</w:t>
+            </w:r>
+          </w:p>
+          <w:p>
+            <w:pPr>
+              <w:spacing w:after="0" w:line="240" w:lineRule="auto"/>
+              <w:rPr>
+                <w:rFonts w:ascii="Times New Roman" w:eastAsia="Times" w:hAnsi="Times New Roman" w:cs="Times New Roman"/>
+                <w:color w:val="000000"/>
+                <w:sz w:val="23"/>
+                <w:szCs w:val="23"/>
+                <w:lang w:val="en-IN"/>
+              </w:rPr>
+            </w:pPr>
+            <w:r>
+              <w:rPr>
+                <w:rFonts w:ascii="Times New Roman" w:eastAsia="Times" w:hAnsi="Times New Roman" w:cs="Times New Roman"/>
+                <w:color w:val="000000"/>
+                <w:sz w:val="23"/>
+                <w:szCs w:val="23"/>
+                <w:lang w:val="en-IN"/>
+              </w:rPr>
+              <w:t xml:space="preserve">    constant y_blue   : STD_LOGIC_VECTOR (7 downto 0) := x"29";</w:t>
+            </w:r>
+          </w:p>
+          <w:p>
+            <w:pPr>
+              <w:spacing w:after="0" w:line="240" w:lineRule="auto"/>
+              <w:rPr>
+                <w:rFonts w:ascii="Times New Roman" w:eastAsia="Times" w:hAnsi="Times New Roman" w:cs="Times New Roman"/>
+                <w:color w:val="000000"/>
+                <w:sz w:val="23"/>
+                <w:szCs w:val="23"/>
+                <w:lang w:val="en-IN"/>
+              </w:rPr>
+            </w:pPr>
+            <w:r>
+              <w:rPr>
+                <w:rFonts w:ascii="Times New Roman" w:eastAsia="Times" w:hAnsi="Times New Roman" w:cs="Times New Roman"/>
+                <w:color w:val="000000"/>
+                <w:sz w:val="23"/>
+                <w:szCs w:val="23"/>
+                <w:lang w:val="en-IN"/>
+              </w:rPr>
+              <w:t xml:space="preserve">    constant cb_blue  : STD_LOGIC_VECTOR (7 downto 0) := x"F0";</w:t>
+            </w:r>
+          </w:p>
+          <w:p>
+            <w:pPr>
+              <w:spacing w:after="0" w:line="240" w:lineRule="auto"/>
+              <w:rPr>
+                <w:rFonts w:ascii="Times New Roman" w:eastAsia="Times" w:hAnsi="Times New Roman" w:cs="Times New Roman"/>
+                <w:color w:val="000000"/>
+                <w:sz w:val="23"/>
+                <w:szCs w:val="23"/>
+                <w:lang w:val="en-IN"/>
+              </w:rPr>
+            </w:pPr>
+            <w:r>
+              <w:rPr>
+                <w:rFonts w:ascii="Times New Roman" w:eastAsia="Times" w:hAnsi="Times New Roman" w:cs="Times New Roman"/>
+                <w:color w:val="000000"/>
+                <w:sz w:val="23"/>
+                <w:szCs w:val="23"/>
+                <w:lang w:val="en-IN"/>
+              </w:rPr>
+              <w:t xml:space="preserve">    constant cr_blue  : STD_LOGIC_VECTOR (7 downto 0) := x"6E";</w:t>
+            </w:r>
+          </w:p>
+          <w:p>
+            <w:pPr>
+              <w:spacing w:after="0" w:line="240" w:lineRule="auto"/>
+              <w:rPr>
+                <w:rFonts w:ascii="Times New Roman" w:eastAsia="Times" w:hAnsi="Times New Roman" w:cs="Times New Roman"/>
+                <w:color w:val="000000"/>
+                <w:sz w:val="23"/>
+                <w:szCs w:val="23"/>
+                <w:lang w:val="en-IN"/>
+              </w:rPr>
+            </w:pPr>
+            <w:r>
+              <w:rPr>
+                <w:rFonts w:ascii="Times New Roman" w:eastAsia="Times" w:hAnsi="Times New Roman" w:cs="Times New Roman"/>
+                <w:color w:val="000000"/>
+                <w:sz w:val="23"/>
+                <w:szCs w:val="23"/>
+                <w:lang w:val="en-IN"/>
+              </w:rPr>
+              <w:t xml:space="preserve">    constant y_green  : STD_LOGIC_VECTOR (7 downto 0) := x"91";</w:t>
+            </w:r>
+          </w:p>
+          <w:p>
+            <w:pPr>
+              <w:spacing w:after="0" w:line="240" w:lineRule="auto"/>
               <w:rPr>
                 <w:rFonts w:ascii="Times New Roman" w:eastAsia="Times" w:hAnsi="Times New Roman" w:cs="Times New Roman"/>
                 <w:color w:val="000000"/>
@@ -8111,7 +8176,7 @@
           </w:p>
           <w:p>
             <w:pPr>
-              <w:spacing w:after="0"/>
+              <w:spacing w:after="0" w:line="240" w:lineRule="auto"/>
               <w:rPr>
                 <w:rFonts w:ascii="Times New Roman" w:eastAsia="Times" w:hAnsi="Times New Roman" w:cs="Times New Roman"/>
                 <w:color w:val="000000"/>
@@ -8133,7 +8198,7 @@
           </w:p>
           <w:p>
             <w:pPr>
-              <w:spacing w:after="0"/>
+              <w:spacing w:after="0" w:line="240" w:lineRule="auto"/>
               <w:rPr>
                 <w:rFonts w:ascii="Times New Roman" w:eastAsia="Times" w:hAnsi="Times New Roman" w:cs="Times New Roman"/>
                 <w:color w:val="000000"/>
@@ -8155,51 +8220,51 @@
           </w:p>
           <w:p>
             <w:pPr>
-              <w:spacing w:after="0"/>
-              <w:rPr>
-                <w:rFonts w:ascii="Times New Roman" w:eastAsia="Times" w:hAnsi="Times New Roman" w:cs="Times New Roman"/>
-                <w:color w:val="000000"/>
-                <w:sz w:val="23"/>
-                <w:szCs w:val="23"/>
-                <w:lang w:val="en-IN"/>
-              </w:rPr>
-            </w:pPr>
-            <w:r>
-              <w:rPr>
-                <w:rFonts w:ascii="Times New Roman" w:eastAsia="Times" w:hAnsi="Times New Roman" w:cs="Times New Roman"/>
-                <w:color w:val="000000"/>
-                <w:sz w:val="23"/>
-                <w:szCs w:val="23"/>
-                <w:lang w:val="en-IN"/>
-              </w:rPr>
-              <w:t xml:space="preserve">    constant cb_yellow : STD_LOGIC_VECTOR (7 downto 0) := x"F0";</w:t>
-            </w:r>
-          </w:p>
-          <w:p>
-            <w:pPr>
-              <w:spacing w:after="0"/>
-              <w:rPr>
-                <w:rFonts w:ascii="Times New Roman" w:eastAsia="Times" w:hAnsi="Times New Roman" w:cs="Times New Roman"/>
-                <w:color w:val="000000"/>
-                <w:sz w:val="23"/>
-                <w:szCs w:val="23"/>
-                <w:lang w:val="en-IN"/>
-              </w:rPr>
-            </w:pPr>
-            <w:r>
-              <w:rPr>
-                <w:rFonts w:ascii="Times New Roman" w:eastAsia="Times" w:hAnsi="Times New Roman" w:cs="Times New Roman"/>
-                <w:color w:val="000000"/>
-                <w:sz w:val="23"/>
-                <w:szCs w:val="23"/>
-                <w:lang w:val="en-IN"/>
-              </w:rPr>
-              <w:t xml:space="preserve">    constant cr_yellow : STD_LOGIC_VECTOR (7 downto 0) := x"6E";</w:t>
-            </w:r>
-          </w:p>
-          <w:p>
-            <w:pPr>
-              <w:spacing w:after="0"/>
+              <w:spacing w:after="0" w:line="240" w:lineRule="auto"/>
+              <w:rPr>
+                <w:rFonts w:ascii="Times New Roman" w:eastAsia="Times" w:hAnsi="Times New Roman" w:cs="Times New Roman"/>
+                <w:color w:val="000000"/>
+                <w:sz w:val="23"/>
+                <w:szCs w:val="23"/>
+                <w:lang w:val="en-IN"/>
+              </w:rPr>
+            </w:pPr>
+            <w:r>
+              <w:rPr>
+                <w:rFonts w:ascii="Times New Roman" w:eastAsia="Times" w:hAnsi="Times New Roman" w:cs="Times New Roman"/>
+                <w:color w:val="000000"/>
+                <w:sz w:val="23"/>
+                <w:szCs w:val="23"/>
+                <w:lang w:val="en-IN"/>
+              </w:rPr>
+              <w:t xml:space="preserve">    constant cb_yellow: STD_LOGIC_VECTOR (7 downto 0) := x"F0";</w:t>
+            </w:r>
+          </w:p>
+          <w:p>
+            <w:pPr>
+              <w:spacing w:after="0" w:line="240" w:lineRule="auto"/>
+              <w:rPr>
+                <w:rFonts w:ascii="Times New Roman" w:eastAsia="Times" w:hAnsi="Times New Roman" w:cs="Times New Roman"/>
+                <w:color w:val="000000"/>
+                <w:sz w:val="23"/>
+                <w:szCs w:val="23"/>
+                <w:lang w:val="en-IN"/>
+              </w:rPr>
+            </w:pPr>
+            <w:r>
+              <w:rPr>
+                <w:rFonts w:ascii="Times New Roman" w:eastAsia="Times" w:hAnsi="Times New Roman" w:cs="Times New Roman"/>
+                <w:color w:val="000000"/>
+                <w:sz w:val="23"/>
+                <w:szCs w:val="23"/>
+                <w:lang w:val="en-IN"/>
+              </w:rPr>
+              <w:t xml:space="preserve">    constant cr_yellow: STD_LOGIC_VECTOR (7 downto 0) := x"6E";</w:t>
+            </w:r>
+          </w:p>
+          <w:p>
+            <w:pPr>
+              <w:spacing w:after="0" w:line="240" w:lineRule="auto"/>
               <w:rPr>
                 <w:rFonts w:ascii="Times New Roman" w:eastAsia="Times" w:hAnsi="Times New Roman" w:cs="Times New Roman"/>
                 <w:color w:val="000000"/>
@@ -8221,51 +8286,29 @@
           </w:p>
           <w:p>
             <w:pPr>
-              <w:spacing w:after="0"/>
-              <w:rPr>
-                <w:rFonts w:ascii="Times New Roman" w:eastAsia="Times" w:hAnsi="Times New Roman" w:cs="Times New Roman"/>
-                <w:color w:val="000000"/>
-                <w:sz w:val="23"/>
-                <w:szCs w:val="23"/>
-                <w:lang w:val="en-IN"/>
-              </w:rPr>
-            </w:pPr>
-            <w:r>
-              <w:rPr>
-                <w:rFonts w:ascii="Times New Roman" w:eastAsia="Times" w:hAnsi="Times New Roman" w:cs="Times New Roman"/>
-                <w:color w:val="000000"/>
-                <w:sz w:val="23"/>
-                <w:szCs w:val="23"/>
-                <w:lang w:val="en-IN"/>
-              </w:rPr>
-              <w:t xml:space="preserve">    -- Define a signal for counting pixels</w:t>
-            </w:r>
-          </w:p>
-          <w:p>
-            <w:pPr>
-              <w:spacing w:after="0"/>
-              <w:rPr>
-                <w:rFonts w:ascii="Times New Roman" w:eastAsia="Times" w:hAnsi="Times New Roman" w:cs="Times New Roman"/>
-                <w:color w:val="000000"/>
-                <w:sz w:val="23"/>
-                <w:szCs w:val="23"/>
-                <w:lang w:val="en-IN"/>
-              </w:rPr>
-            </w:pPr>
-            <w:r>
-              <w:rPr>
-                <w:rFonts w:ascii="Times New Roman" w:eastAsia="Times" w:hAnsi="Times New Roman" w:cs="Times New Roman"/>
-                <w:color w:val="000000"/>
-                <w:sz w:val="23"/>
-                <w:szCs w:val="23"/>
-                <w:lang w:val="en-IN"/>
-              </w:rPr>
-              <w:t xml:space="preserve">    signal cnt : integer range 0 to 639 := 0;</w:t>
-            </w:r>
-          </w:p>
-          <w:p>
-            <w:pPr>
-              <w:spacing w:after="0"/>
+              <w:spacing w:after="0" w:line="240" w:lineRule="auto"/>
+              <w:rPr>
+                <w:rFonts w:ascii="Times New Roman" w:eastAsia="Times" w:hAnsi="Times New Roman" w:cs="Times New Roman"/>
+                <w:color w:val="000000"/>
+                <w:sz w:val="23"/>
+                <w:szCs w:val="23"/>
+                <w:lang w:val="en-IN"/>
+              </w:rPr>
+            </w:pPr>
+            <w:r>
+              <w:rPr>
+                <w:rFonts w:ascii="Times New Roman" w:eastAsia="Times" w:hAnsi="Times New Roman" w:cs="Times New Roman"/>
+                <w:color w:val="000000"/>
+                <w:sz w:val="23"/>
+                <w:szCs w:val="23"/>
+                <w:lang w:val="en-IN"/>
+              </w:rPr>
+              <w:t xml:space="preserve">    signal cnt : integer range 0 to 1279 := 0;</w:t>
+            </w:r>
+          </w:p>
+          <w:p>
+            <w:pPr>
+              <w:spacing w:after="0" w:line="240" w:lineRule="auto"/>
               <w:rPr>
                 <w:rFonts w:ascii="Times New Roman" w:eastAsia="Times" w:hAnsi="Times New Roman" w:cs="Times New Roman"/>
                 <w:color w:val="000000"/>
@@ -8287,29 +8330,29 @@
           </w:p>
           <w:p>
             <w:pPr>
-              <w:spacing w:after="0"/>
-              <w:rPr>
-                <w:rFonts w:ascii="Times New Roman" w:eastAsia="Times" w:hAnsi="Times New Roman" w:cs="Times New Roman"/>
-                <w:color w:val="000000"/>
-                <w:sz w:val="23"/>
-                <w:szCs w:val="23"/>
-                <w:lang w:val="en-IN"/>
-              </w:rPr>
-            </w:pPr>
-            <w:r>
-              <w:rPr>
-                <w:rFonts w:ascii="Times New Roman" w:eastAsia="Times" w:hAnsi="Times New Roman" w:cs="Times New Roman"/>
-                <w:color w:val="000000"/>
-                <w:sz w:val="23"/>
-                <w:szCs w:val="23"/>
-                <w:lang w:val="en-IN"/>
-              </w:rPr>
-              <w:t xml:space="preserve">    pixel_gen : process(pclk)</w:t>
-            </w:r>
-          </w:p>
-          <w:p>
-            <w:pPr>
-              <w:spacing w:after="0"/>
+              <w:spacing w:after="0" w:line="240" w:lineRule="auto"/>
+              <w:rPr>
+                <w:rFonts w:ascii="Times New Roman" w:eastAsia="Times" w:hAnsi="Times New Roman" w:cs="Times New Roman"/>
+                <w:color w:val="000000"/>
+                <w:sz w:val="23"/>
+                <w:szCs w:val="23"/>
+                <w:lang w:val="en-IN"/>
+              </w:rPr>
+            </w:pPr>
+            <w:r>
+              <w:rPr>
+                <w:rFonts w:ascii="Times New Roman" w:eastAsia="Times" w:hAnsi="Times New Roman" w:cs="Times New Roman"/>
+                <w:color w:val="000000"/>
+                <w:sz w:val="23"/>
+                <w:szCs w:val="23"/>
+                <w:lang w:val="en-IN"/>
+              </w:rPr>
+              <w:t xml:space="preserve">    pixel_gen: process(pclk)</w:t>
+            </w:r>
+          </w:p>
+          <w:p>
+            <w:pPr>
+              <w:spacing w:after="0" w:line="240" w:lineRule="auto"/>
               <w:rPr>
                 <w:rFonts w:ascii="Times New Roman" w:eastAsia="Times" w:hAnsi="Times New Roman" w:cs="Times New Roman"/>
                 <w:color w:val="000000"/>
@@ -8331,7 +8374,7 @@
           </w:p>
           <w:p>
             <w:pPr>
-              <w:spacing w:after="0"/>
+              <w:spacing w:after="0" w:line="240" w:lineRule="auto"/>
               <w:rPr>
                 <w:rFonts w:ascii="Times New Roman" w:eastAsia="Times" w:hAnsi="Times New Roman" w:cs="Times New Roman"/>
                 <w:color w:val="000000"/>
@@ -8353,73 +8396,293 @@
           </w:p>
           <w:p>
             <w:pPr>
-              <w:spacing w:after="0"/>
-              <w:rPr>
-                <w:rFonts w:ascii="Times New Roman" w:eastAsia="Times" w:hAnsi="Times New Roman" w:cs="Times New Roman"/>
-                <w:color w:val="000000"/>
-                <w:sz w:val="23"/>
-                <w:szCs w:val="23"/>
-                <w:lang w:val="en-IN"/>
-              </w:rPr>
-            </w:pPr>
-            <w:r>
-              <w:rPr>
-                <w:rFonts w:ascii="Times New Roman" w:eastAsia="Times" w:hAnsi="Times New Roman" w:cs="Times New Roman"/>
-                <w:color w:val="000000"/>
-                <w:sz w:val="23"/>
-                <w:szCs w:val="23"/>
-                <w:lang w:val="en-IN"/>
-              </w:rPr>
-              <w:t xml:space="preserve">            if href = '1' and vsync = '0' then</w:t>
-            </w:r>
-          </w:p>
-          <w:p>
-            <w:pPr>
-              <w:spacing w:after="0"/>
-              <w:rPr>
-                <w:rFonts w:ascii="Times New Roman" w:eastAsia="Times" w:hAnsi="Times New Roman" w:cs="Times New Roman"/>
-                <w:color w:val="000000"/>
-                <w:sz w:val="23"/>
-                <w:szCs w:val="23"/>
-                <w:lang w:val="en-IN"/>
-              </w:rPr>
-            </w:pPr>
-            <w:r>
-              <w:rPr>
-                <w:rFonts w:ascii="Times New Roman" w:eastAsia="Times" w:hAnsi="Times New Roman" w:cs="Times New Roman"/>
-                <w:color w:val="000000"/>
-                <w:sz w:val="23"/>
-                <w:szCs w:val="23"/>
-                <w:lang w:val="en-IN"/>
-              </w:rPr>
-              <w:t xml:space="preserve">                if (cnt rem 4) = 0 then -- Every fourth pixel</w:t>
-            </w:r>
-          </w:p>
-          <w:p>
-            <w:pPr>
-              <w:spacing w:after="0"/>
-              <w:rPr>
-                <w:rFonts w:ascii="Times New Roman" w:eastAsia="Times" w:hAnsi="Times New Roman" w:cs="Times New Roman"/>
-                <w:color w:val="000000"/>
-                <w:sz w:val="23"/>
-                <w:szCs w:val="23"/>
-                <w:lang w:val="en-IN"/>
-              </w:rPr>
-            </w:pPr>
-            <w:r>
-              <w:rPr>
-                <w:rFonts w:ascii="Times New Roman" w:eastAsia="Times" w:hAnsi="Times New Roman" w:cs="Times New Roman"/>
-                <w:color w:val="000000"/>
-                <w:sz w:val="23"/>
-                <w:szCs w:val="23"/>
-                <w:lang w:val="en-IN"/>
-              </w:rPr>
-              <w:t xml:space="preserve">                    if cnt &gt; 0 and cnt &lt; 160 then</w:t>
-            </w:r>
-          </w:p>
-          <w:p>
-            <w:pPr>
-              <w:spacing w:after="0"/>
+              <w:spacing w:after="0" w:line="240" w:lineRule="auto"/>
+              <w:rPr>
+                <w:rFonts w:ascii="Times New Roman" w:eastAsia="Times" w:hAnsi="Times New Roman" w:cs="Times New Roman"/>
+                <w:color w:val="000000"/>
+                <w:sz w:val="23"/>
+                <w:szCs w:val="23"/>
+                <w:lang w:val="en-IN"/>
+              </w:rPr>
+            </w:pPr>
+            <w:r>
+              <w:rPr>
+                <w:rFonts w:ascii="Times New Roman" w:eastAsia="Times" w:hAnsi="Times New Roman" w:cs="Times New Roman"/>
+                <w:color w:val="000000"/>
+                <w:sz w:val="23"/>
+                <w:szCs w:val="23"/>
+                <w:lang w:val="en-IN"/>
+              </w:rPr>
+              <w:t xml:space="preserve">            if (href = '1') and (vsync = '0') then</w:t>
+            </w:r>
+          </w:p>
+          <w:p>
+            <w:pPr>
+              <w:spacing w:after="0" w:line="240" w:lineRule="auto"/>
+              <w:rPr>
+                <w:rFonts w:ascii="Times New Roman" w:eastAsia="Times" w:hAnsi="Times New Roman" w:cs="Times New Roman"/>
+                <w:color w:val="000000"/>
+                <w:sz w:val="23"/>
+                <w:szCs w:val="23"/>
+                <w:lang w:val="en-IN"/>
+              </w:rPr>
+            </w:pPr>
+            <w:r>
+              <w:rPr>
+                <w:rFonts w:ascii="Times New Roman" w:eastAsia="Times" w:hAnsi="Times New Roman" w:cs="Times New Roman"/>
+                <w:color w:val="000000"/>
+                <w:sz w:val="23"/>
+                <w:szCs w:val="23"/>
+                <w:lang w:val="en-IN"/>
+              </w:rPr>
+              <w:t xml:space="preserve">                if (cnt &gt;= 0 and cnt &lt; 320)  then</w:t>
+            </w:r>
+          </w:p>
+          <w:p>
+            <w:pPr>
+              <w:spacing w:after="0" w:line="240" w:lineRule="auto"/>
+              <w:rPr>
+                <w:rFonts w:ascii="Times New Roman" w:eastAsia="Times" w:hAnsi="Times New Roman" w:cs="Times New Roman"/>
+                <w:color w:val="000000"/>
+                <w:sz w:val="23"/>
+                <w:szCs w:val="23"/>
+                <w:lang w:val="en-IN"/>
+              </w:rPr>
+            </w:pPr>
+            <w:r>
+              <w:rPr>
+                <w:rFonts w:ascii="Times New Roman" w:eastAsia="Times" w:hAnsi="Times New Roman" w:cs="Times New Roman"/>
+                <w:color w:val="000000"/>
+                <w:sz w:val="23"/>
+                <w:szCs w:val="23"/>
+                <w:lang w:val="en-IN"/>
+              </w:rPr>
+              <w:t xml:space="preserve">                    if ((cnt rem 4) = 0) then</w:t>
+            </w:r>
+          </w:p>
+          <w:p>
+            <w:pPr>
+              <w:spacing w:after="0" w:line="240" w:lineRule="auto"/>
+              <w:rPr>
+                <w:rFonts w:ascii="Times New Roman" w:eastAsia="Times" w:hAnsi="Times New Roman" w:cs="Times New Roman"/>
+                <w:color w:val="000000"/>
+                <w:sz w:val="23"/>
+                <w:szCs w:val="23"/>
+                <w:lang w:val="en-IN"/>
+              </w:rPr>
+            </w:pPr>
+            <w:r>
+              <w:rPr>
+                <w:rFonts w:ascii="Times New Roman" w:eastAsia="Times" w:hAnsi="Times New Roman" w:cs="Times New Roman"/>
+                <w:color w:val="000000"/>
+                <w:sz w:val="23"/>
+                <w:szCs w:val="23"/>
+                <w:lang w:val="en-IN"/>
+              </w:rPr>
+              <w:t xml:space="preserve">                        data &lt;= cb_blue;</w:t>
+            </w:r>
+          </w:p>
+          <w:p>
+            <w:pPr>
+              <w:spacing w:after="0" w:line="240" w:lineRule="auto"/>
+              <w:rPr>
+                <w:rFonts w:ascii="Times New Roman" w:eastAsia="Times" w:hAnsi="Times New Roman" w:cs="Times New Roman"/>
+                <w:color w:val="000000"/>
+                <w:sz w:val="23"/>
+                <w:szCs w:val="23"/>
+                <w:lang w:val="en-IN"/>
+              </w:rPr>
+            </w:pPr>
+            <w:r>
+              <w:rPr>
+                <w:rFonts w:ascii="Times New Roman" w:eastAsia="Times" w:hAnsi="Times New Roman" w:cs="Times New Roman"/>
+                <w:color w:val="000000"/>
+                <w:sz w:val="23"/>
+                <w:szCs w:val="23"/>
+                <w:lang w:val="en-IN"/>
+              </w:rPr>
+              <w:t xml:space="preserve">                    elsif ((cnt rem 4) = 1) then</w:t>
+            </w:r>
+          </w:p>
+          <w:p>
+            <w:pPr>
+              <w:spacing w:after="0" w:line="240" w:lineRule="auto"/>
+              <w:rPr>
+                <w:rFonts w:ascii="Times New Roman" w:eastAsia="Times" w:hAnsi="Times New Roman" w:cs="Times New Roman"/>
+                <w:color w:val="000000"/>
+                <w:sz w:val="23"/>
+                <w:szCs w:val="23"/>
+                <w:lang w:val="en-IN"/>
+              </w:rPr>
+            </w:pPr>
+            <w:r>
+              <w:rPr>
+                <w:rFonts w:ascii="Times New Roman" w:eastAsia="Times" w:hAnsi="Times New Roman" w:cs="Times New Roman"/>
+                <w:color w:val="000000"/>
+                <w:sz w:val="23"/>
+                <w:szCs w:val="23"/>
+                <w:lang w:val="en-IN"/>
+              </w:rPr>
+              <w:t xml:space="preserve">                        data &lt;= y_blue;</w:t>
+            </w:r>
+          </w:p>
+          <w:p>
+            <w:pPr>
+              <w:spacing w:after="0" w:line="240" w:lineRule="auto"/>
+              <w:rPr>
+                <w:rFonts w:ascii="Times New Roman" w:eastAsia="Times" w:hAnsi="Times New Roman" w:cs="Times New Roman"/>
+                <w:color w:val="000000"/>
+                <w:sz w:val="23"/>
+                <w:szCs w:val="23"/>
+                <w:lang w:val="en-IN"/>
+              </w:rPr>
+            </w:pPr>
+            <w:r>
+              <w:rPr>
+                <w:rFonts w:ascii="Times New Roman" w:eastAsia="Times" w:hAnsi="Times New Roman" w:cs="Times New Roman"/>
+                <w:color w:val="000000"/>
+                <w:sz w:val="23"/>
+                <w:szCs w:val="23"/>
+                <w:lang w:val="en-IN"/>
+              </w:rPr>
+              <w:t xml:space="preserve">                    elsif ((cnt rem 4) = 2) then</w:t>
+            </w:r>
+          </w:p>
+          <w:p>
+            <w:pPr>
+              <w:spacing w:after="0" w:line="240" w:lineRule="auto"/>
+              <w:rPr>
+                <w:rFonts w:ascii="Times New Roman" w:eastAsia="Times" w:hAnsi="Times New Roman" w:cs="Times New Roman"/>
+                <w:color w:val="000000"/>
+                <w:sz w:val="23"/>
+                <w:szCs w:val="23"/>
+                <w:lang w:val="en-IN"/>
+              </w:rPr>
+            </w:pPr>
+            <w:r>
+              <w:rPr>
+                <w:rFonts w:ascii="Times New Roman" w:eastAsia="Times" w:hAnsi="Times New Roman" w:cs="Times New Roman"/>
+                <w:color w:val="000000"/>
+                <w:sz w:val="23"/>
+                <w:szCs w:val="23"/>
+                <w:lang w:val="en-IN"/>
+              </w:rPr>
+              <w:t xml:space="preserve">                        data &lt;= cr_blue;</w:t>
+            </w:r>
+          </w:p>
+          <w:p>
+            <w:pPr>
+              <w:spacing w:after="0" w:line="240" w:lineRule="auto"/>
+              <w:rPr>
+                <w:rFonts w:ascii="Times New Roman" w:eastAsia="Times" w:hAnsi="Times New Roman" w:cs="Times New Roman"/>
+                <w:color w:val="000000"/>
+                <w:sz w:val="23"/>
+                <w:szCs w:val="23"/>
+                <w:lang w:val="en-IN"/>
+              </w:rPr>
+            </w:pPr>
+            <w:r>
+              <w:rPr>
+                <w:rFonts w:ascii="Times New Roman" w:eastAsia="Times" w:hAnsi="Times New Roman" w:cs="Times New Roman"/>
+                <w:color w:val="000000"/>
+                <w:sz w:val="23"/>
+                <w:szCs w:val="23"/>
+                <w:lang w:val="en-IN"/>
+              </w:rPr>
+              <w:t xml:space="preserve">                    elsif ((cnt rem 4) = 3) then</w:t>
+            </w:r>
+          </w:p>
+          <w:p>
+            <w:pPr>
+              <w:spacing w:after="0" w:line="240" w:lineRule="auto"/>
+              <w:rPr>
+                <w:rFonts w:ascii="Times New Roman" w:eastAsia="Times" w:hAnsi="Times New Roman" w:cs="Times New Roman"/>
+                <w:color w:val="000000"/>
+                <w:sz w:val="23"/>
+                <w:szCs w:val="23"/>
+                <w:lang w:val="en-IN"/>
+              </w:rPr>
+            </w:pPr>
+            <w:r>
+              <w:rPr>
+                <w:rFonts w:ascii="Times New Roman" w:eastAsia="Times" w:hAnsi="Times New Roman" w:cs="Times New Roman"/>
+                <w:color w:val="000000"/>
+                <w:sz w:val="23"/>
+                <w:szCs w:val="23"/>
+                <w:lang w:val="en-IN"/>
+              </w:rPr>
+              <w:t xml:space="preserve">                        data &lt;= y_blue;</w:t>
+            </w:r>
+          </w:p>
+          <w:p>
+            <w:pPr>
+              <w:spacing w:after="0" w:line="240" w:lineRule="auto"/>
+              <w:rPr>
+                <w:rFonts w:ascii="Times New Roman" w:eastAsia="Times" w:hAnsi="Times New Roman" w:cs="Times New Roman"/>
+                <w:color w:val="000000"/>
+                <w:sz w:val="23"/>
+                <w:szCs w:val="23"/>
+                <w:lang w:val="en-IN"/>
+              </w:rPr>
+            </w:pPr>
+            <w:r>
+              <w:rPr>
+                <w:rFonts w:ascii="Times New Roman" w:eastAsia="Times" w:hAnsi="Times New Roman" w:cs="Times New Roman"/>
+                <w:color w:val="000000"/>
+                <w:sz w:val="23"/>
+                <w:szCs w:val="23"/>
+                <w:lang w:val="en-IN"/>
+              </w:rPr>
+              <w:t xml:space="preserve">                    end if;</w:t>
+            </w:r>
+          </w:p>
+          <w:p>
+            <w:pPr>
+              <w:spacing w:after="0" w:line="240" w:lineRule="auto"/>
+              <w:rPr>
+                <w:rFonts w:ascii="Times New Roman" w:eastAsia="Times" w:hAnsi="Times New Roman" w:cs="Times New Roman"/>
+                <w:color w:val="000000"/>
+                <w:sz w:val="23"/>
+                <w:szCs w:val="23"/>
+                <w:lang w:val="en-IN"/>
+              </w:rPr>
+            </w:pPr>
+            <w:r>
+              <w:rPr>
+                <w:rFonts w:ascii="Times New Roman" w:eastAsia="Times" w:hAnsi="Times New Roman" w:cs="Times New Roman"/>
+                <w:color w:val="000000"/>
+                <w:sz w:val="23"/>
+                <w:szCs w:val="23"/>
+                <w:lang w:val="en-IN"/>
+              </w:rPr>
+              <w:t xml:space="preserve">                elsif (cnt &gt;= 320 and cnt &lt; 640)  then</w:t>
+            </w:r>
+          </w:p>
+          <w:p>
+            <w:pPr>
+              <w:spacing w:after="0" w:line="240" w:lineRule="auto"/>
+              <w:rPr>
+                <w:rFonts w:ascii="Times New Roman" w:eastAsia="Times" w:hAnsi="Times New Roman" w:cs="Times New Roman"/>
+                <w:color w:val="000000"/>
+                <w:sz w:val="23"/>
+                <w:szCs w:val="23"/>
+                <w:lang w:val="en-IN"/>
+              </w:rPr>
+            </w:pPr>
+            <w:r>
+              <w:rPr>
+                <w:rFonts w:ascii="Times New Roman" w:eastAsia="Times" w:hAnsi="Times New Roman" w:cs="Times New Roman"/>
+                <w:color w:val="000000"/>
+                <w:sz w:val="23"/>
+                <w:szCs w:val="23"/>
+                <w:lang w:val="en-IN"/>
+              </w:rPr>
+              <w:t xml:space="preserve">                    if ((cnt rem 4) = 0) then</w:t>
+            </w:r>
+          </w:p>
+          <w:p>
+            <w:pPr>
+              <w:spacing w:after="0" w:line="240" w:lineRule="auto"/>
               <w:rPr>
                 <w:rFonts w:ascii="Times New Roman" w:eastAsia="Times" w:hAnsi="Times New Roman" w:cs="Times New Roman"/>
                 <w:color w:val="000000"/>
@@ -8441,73 +8704,206 @@
           </w:p>
           <w:p>
             <w:pPr>
-              <w:spacing w:after="0"/>
-              <w:rPr>
-                <w:rFonts w:ascii="Times New Roman" w:eastAsia="Times" w:hAnsi="Times New Roman" w:cs="Times New Roman"/>
-                <w:color w:val="000000"/>
-                <w:sz w:val="23"/>
-                <w:szCs w:val="23"/>
-                <w:lang w:val="en-IN"/>
-              </w:rPr>
-            </w:pPr>
-            <w:r>
-              <w:rPr>
-                <w:rFonts w:ascii="Times New Roman" w:eastAsia="Times" w:hAnsi="Times New Roman" w:cs="Times New Roman"/>
-                <w:color w:val="000000"/>
-                <w:sz w:val="23"/>
-                <w:szCs w:val="23"/>
-                <w:lang w:val="en-IN"/>
-              </w:rPr>
-              <w:t xml:space="preserve">                    elsif cnt &gt;= 160 and cnt &lt; 320 then</w:t>
-            </w:r>
-          </w:p>
-          <w:p>
-            <w:pPr>
-              <w:spacing w:after="0"/>
-              <w:rPr>
-                <w:rFonts w:ascii="Times New Roman" w:eastAsia="Times" w:hAnsi="Times New Roman" w:cs="Times New Roman"/>
-                <w:color w:val="000000"/>
-                <w:sz w:val="23"/>
-                <w:szCs w:val="23"/>
-                <w:lang w:val="en-IN"/>
-              </w:rPr>
-            </w:pPr>
-            <w:r>
-              <w:rPr>
-                <w:rFonts w:ascii="Times New Roman" w:eastAsia="Times" w:hAnsi="Times New Roman" w:cs="Times New Roman"/>
-                <w:color w:val="000000"/>
-                <w:sz w:val="23"/>
-                <w:szCs w:val="23"/>
-                <w:lang w:val="en-IN"/>
-              </w:rPr>
-              <w:t xml:space="preserve">                        data &lt;= cb_blue;</w:t>
-            </w:r>
-          </w:p>
-          <w:p>
-            <w:pPr>
-              <w:spacing w:after="0"/>
-              <w:rPr>
-                <w:rFonts w:ascii="Times New Roman" w:eastAsia="Times" w:hAnsi="Times New Roman" w:cs="Times New Roman"/>
-                <w:color w:val="000000"/>
-                <w:sz w:val="23"/>
-                <w:szCs w:val="23"/>
-                <w:lang w:val="en-IN"/>
-              </w:rPr>
-            </w:pPr>
-            <w:r>
-              <w:rPr>
-                <w:rFonts w:ascii="Times New Roman" w:eastAsia="Times" w:hAnsi="Times New Roman" w:cs="Times New Roman"/>
-                <w:color w:val="000000"/>
-                <w:sz w:val="23"/>
-                <w:szCs w:val="23"/>
-                <w:lang w:val="en-IN"/>
-              </w:rPr>
-              <w:t xml:space="preserve">                    elsif cnt &gt;= 320 and cnt &lt; 480 then</w:t>
-            </w:r>
-          </w:p>
-          <w:p>
-            <w:pPr>
-              <w:spacing w:after="0"/>
+              <w:spacing w:after="0" w:line="240" w:lineRule="auto"/>
+              <w:rPr>
+                <w:rFonts w:ascii="Times New Roman" w:eastAsia="Times" w:hAnsi="Times New Roman" w:cs="Times New Roman"/>
+                <w:color w:val="000000"/>
+                <w:sz w:val="23"/>
+                <w:szCs w:val="23"/>
+                <w:lang w:val="en-IN"/>
+              </w:rPr>
+            </w:pPr>
+            <w:r>
+              <w:rPr>
+                <w:rFonts w:ascii="Times New Roman" w:eastAsia="Times" w:hAnsi="Times New Roman" w:cs="Times New Roman"/>
+                <w:color w:val="000000"/>
+                <w:sz w:val="23"/>
+                <w:szCs w:val="23"/>
+                <w:lang w:val="en-IN"/>
+              </w:rPr>
+              <w:t xml:space="preserve">                    elsif ((cnt rem 4) = 1) then</w:t>
+            </w:r>
+          </w:p>
+          <w:p>
+            <w:pPr>
+              <w:spacing w:after="0" w:line="240" w:lineRule="auto"/>
+              <w:rPr>
+                <w:rFonts w:ascii="Times New Roman" w:eastAsia="Times" w:hAnsi="Times New Roman" w:cs="Times New Roman"/>
+                <w:color w:val="000000"/>
+                <w:sz w:val="23"/>
+                <w:szCs w:val="23"/>
+                <w:lang w:val="en-IN"/>
+              </w:rPr>
+            </w:pPr>
+            <w:r>
+              <w:rPr>
+                <w:rFonts w:ascii="Times New Roman" w:eastAsia="Times" w:hAnsi="Times New Roman" w:cs="Times New Roman"/>
+                <w:color w:val="000000"/>
+                <w:sz w:val="23"/>
+                <w:szCs w:val="23"/>
+                <w:lang w:val="en-IN"/>
+              </w:rPr>
+              <w:t xml:space="preserve">                        data &lt;= y_red;</w:t>
+            </w:r>
+          </w:p>
+          <w:p>
+            <w:pPr>
+              <w:spacing w:after="0" w:line="240" w:lineRule="auto"/>
+              <w:rPr>
+                <w:rFonts w:ascii="Times New Roman" w:eastAsia="Times" w:hAnsi="Times New Roman" w:cs="Times New Roman"/>
+                <w:color w:val="000000"/>
+                <w:sz w:val="23"/>
+                <w:szCs w:val="23"/>
+                <w:lang w:val="en-IN"/>
+              </w:rPr>
+            </w:pPr>
+            <w:r>
+              <w:rPr>
+                <w:rFonts w:ascii="Times New Roman" w:eastAsia="Times" w:hAnsi="Times New Roman" w:cs="Times New Roman"/>
+                <w:color w:val="000000"/>
+                <w:sz w:val="23"/>
+                <w:szCs w:val="23"/>
+                <w:lang w:val="en-IN"/>
+              </w:rPr>
+              <w:t xml:space="preserve">                    elsif ((cnt rem 4) = 2) then</w:t>
+            </w:r>
+          </w:p>
+          <w:p>
+            <w:pPr>
+              <w:spacing w:after="0" w:line="240" w:lineRule="auto"/>
+              <w:rPr>
+                <w:rFonts w:ascii="Times New Roman" w:eastAsia="Times" w:hAnsi="Times New Roman" w:cs="Times New Roman"/>
+                <w:color w:val="000000"/>
+                <w:sz w:val="23"/>
+                <w:szCs w:val="23"/>
+                <w:lang w:val="en-IN"/>
+              </w:rPr>
+            </w:pPr>
+            <w:r>
+              <w:rPr>
+                <w:rFonts w:ascii="Times New Roman" w:eastAsia="Times" w:hAnsi="Times New Roman" w:cs="Times New Roman"/>
+                <w:color w:val="000000"/>
+                <w:sz w:val="23"/>
+                <w:szCs w:val="23"/>
+                <w:lang w:val="en-IN"/>
+              </w:rPr>
+              <w:t xml:space="preserve">                        data &lt;= cr_red;</w:t>
+            </w:r>
+          </w:p>
+          <w:p>
+            <w:pPr>
+              <w:spacing w:after="0" w:line="240" w:lineRule="auto"/>
+              <w:rPr>
+                <w:rFonts w:ascii="Times New Roman" w:eastAsia="Times" w:hAnsi="Times New Roman" w:cs="Times New Roman"/>
+                <w:color w:val="000000"/>
+                <w:sz w:val="23"/>
+                <w:szCs w:val="23"/>
+                <w:lang w:val="en-IN"/>
+              </w:rPr>
+            </w:pPr>
+            <w:r>
+              <w:rPr>
+                <w:rFonts w:ascii="Times New Roman" w:eastAsia="Times" w:hAnsi="Times New Roman" w:cs="Times New Roman"/>
+                <w:color w:val="000000"/>
+                <w:sz w:val="23"/>
+                <w:szCs w:val="23"/>
+                <w:lang w:val="en-IN"/>
+              </w:rPr>
+              <w:lastRenderedPageBreak/>
+              <w:t xml:space="preserve">                    elsif ((cnt rem 4) = 3) then</w:t>
+            </w:r>
+          </w:p>
+          <w:p>
+            <w:pPr>
+              <w:spacing w:after="0" w:line="240" w:lineRule="auto"/>
+              <w:rPr>
+                <w:rFonts w:ascii="Times New Roman" w:eastAsia="Times" w:hAnsi="Times New Roman" w:cs="Times New Roman"/>
+                <w:color w:val="000000"/>
+                <w:sz w:val="23"/>
+                <w:szCs w:val="23"/>
+                <w:lang w:val="en-IN"/>
+              </w:rPr>
+            </w:pPr>
+            <w:r>
+              <w:rPr>
+                <w:rFonts w:ascii="Times New Roman" w:eastAsia="Times" w:hAnsi="Times New Roman" w:cs="Times New Roman"/>
+                <w:color w:val="000000"/>
+                <w:sz w:val="23"/>
+                <w:szCs w:val="23"/>
+                <w:lang w:val="en-IN"/>
+              </w:rPr>
+              <w:t xml:space="preserve">                        data &lt;= y_red;</w:t>
+            </w:r>
+          </w:p>
+          <w:p>
+            <w:pPr>
+              <w:spacing w:after="0" w:line="240" w:lineRule="auto"/>
+              <w:rPr>
+                <w:rFonts w:ascii="Times New Roman" w:eastAsia="Times" w:hAnsi="Times New Roman" w:cs="Times New Roman"/>
+                <w:color w:val="000000"/>
+                <w:sz w:val="23"/>
+                <w:szCs w:val="23"/>
+                <w:lang w:val="en-IN"/>
+              </w:rPr>
+            </w:pPr>
+            <w:r>
+              <w:rPr>
+                <w:rFonts w:ascii="Times New Roman" w:eastAsia="Times" w:hAnsi="Times New Roman" w:cs="Times New Roman"/>
+                <w:color w:val="000000"/>
+                <w:sz w:val="23"/>
+                <w:szCs w:val="23"/>
+                <w:lang w:val="en-IN"/>
+              </w:rPr>
+              <w:t xml:space="preserve">                    end if;</w:t>
+            </w:r>
+          </w:p>
+          <w:p>
+            <w:pPr>
+              <w:spacing w:after="0" w:line="240" w:lineRule="auto"/>
+              <w:rPr>
+                <w:rFonts w:ascii="Times New Roman" w:eastAsia="Times" w:hAnsi="Times New Roman" w:cs="Times New Roman"/>
+                <w:color w:val="000000"/>
+                <w:sz w:val="23"/>
+                <w:szCs w:val="23"/>
+                <w:lang w:val="en-IN"/>
+              </w:rPr>
+            </w:pPr>
+            <w:r>
+              <w:rPr>
+                <w:rFonts w:ascii="Times New Roman" w:eastAsia="Times" w:hAnsi="Times New Roman" w:cs="Times New Roman"/>
+                <w:color w:val="000000"/>
+                <w:sz w:val="23"/>
+                <w:szCs w:val="23"/>
+                <w:lang w:val="en-IN"/>
+              </w:rPr>
+              <w:t xml:space="preserve">                elsif (cnt &gt;= 640 and cnt &lt; 960)  then</w:t>
+            </w:r>
+          </w:p>
+          <w:p>
+            <w:pPr>
+              <w:spacing w:after="0" w:line="240" w:lineRule="auto"/>
+              <w:rPr>
+                <w:rFonts w:ascii="Times New Roman" w:eastAsia="Times" w:hAnsi="Times New Roman" w:cs="Times New Roman"/>
+                <w:color w:val="000000"/>
+                <w:sz w:val="23"/>
+                <w:szCs w:val="23"/>
+                <w:lang w:val="en-IN"/>
+              </w:rPr>
+            </w:pPr>
+            <w:r>
+              <w:rPr>
+                <w:rFonts w:ascii="Times New Roman" w:eastAsia="Times" w:hAnsi="Times New Roman" w:cs="Times New Roman"/>
+                <w:color w:val="000000"/>
+                <w:sz w:val="23"/>
+                <w:szCs w:val="23"/>
+                <w:lang w:val="en-IN"/>
+              </w:rPr>
+              <w:t xml:space="preserve">                    if ((cnt rem 4) = 0) then</w:t>
+            </w:r>
+          </w:p>
+          <w:p>
+            <w:pPr>
+              <w:spacing w:after="0" w:line="240" w:lineRule="auto"/>
               <w:rPr>
                 <w:rFonts w:ascii="Times New Roman" w:eastAsia="Times" w:hAnsi="Times New Roman" w:cs="Times New Roman"/>
                 <w:color w:val="000000"/>
@@ -8529,29 +8925,205 @@
           </w:p>
           <w:p>
             <w:pPr>
-              <w:spacing w:after="0"/>
-              <w:rPr>
-                <w:rFonts w:ascii="Times New Roman" w:eastAsia="Times" w:hAnsi="Times New Roman" w:cs="Times New Roman"/>
-                <w:color w:val="000000"/>
-                <w:sz w:val="23"/>
-                <w:szCs w:val="23"/>
-                <w:lang w:val="en-IN"/>
-              </w:rPr>
-            </w:pPr>
-            <w:r>
-              <w:rPr>
-                <w:rFonts w:ascii="Times New Roman" w:eastAsia="Times" w:hAnsi="Times New Roman" w:cs="Times New Roman"/>
-                <w:color w:val="000000"/>
-                <w:sz w:val="23"/>
-                <w:szCs w:val="23"/>
-                <w:lang w:val="en-IN"/>
-              </w:rPr>
-              <w:t xml:space="preserve">                    elsif cnt &gt;= 480 and cnt &lt; 640 then</w:t>
-            </w:r>
-          </w:p>
-          <w:p>
-            <w:pPr>
-              <w:spacing w:after="0"/>
+              <w:spacing w:after="0" w:line="240" w:lineRule="auto"/>
+              <w:rPr>
+                <w:rFonts w:ascii="Times New Roman" w:eastAsia="Times" w:hAnsi="Times New Roman" w:cs="Times New Roman"/>
+                <w:color w:val="000000"/>
+                <w:sz w:val="23"/>
+                <w:szCs w:val="23"/>
+                <w:lang w:val="en-IN"/>
+              </w:rPr>
+            </w:pPr>
+            <w:r>
+              <w:rPr>
+                <w:rFonts w:ascii="Times New Roman" w:eastAsia="Times" w:hAnsi="Times New Roman" w:cs="Times New Roman"/>
+                <w:color w:val="000000"/>
+                <w:sz w:val="23"/>
+                <w:szCs w:val="23"/>
+                <w:lang w:val="en-IN"/>
+              </w:rPr>
+              <w:t xml:space="preserve">                    elsif ((cnt rem 4) = 1) then</w:t>
+            </w:r>
+          </w:p>
+          <w:p>
+            <w:pPr>
+              <w:spacing w:after="0" w:line="240" w:lineRule="auto"/>
+              <w:rPr>
+                <w:rFonts w:ascii="Times New Roman" w:eastAsia="Times" w:hAnsi="Times New Roman" w:cs="Times New Roman"/>
+                <w:color w:val="000000"/>
+                <w:sz w:val="23"/>
+                <w:szCs w:val="23"/>
+                <w:lang w:val="en-IN"/>
+              </w:rPr>
+            </w:pPr>
+            <w:r>
+              <w:rPr>
+                <w:rFonts w:ascii="Times New Roman" w:eastAsia="Times" w:hAnsi="Times New Roman" w:cs="Times New Roman"/>
+                <w:color w:val="000000"/>
+                <w:sz w:val="23"/>
+                <w:szCs w:val="23"/>
+                <w:lang w:val="en-IN"/>
+              </w:rPr>
+              <w:t xml:space="preserve">                        data &lt;= y_green;</w:t>
+            </w:r>
+          </w:p>
+          <w:p>
+            <w:pPr>
+              <w:spacing w:after="0" w:line="240" w:lineRule="auto"/>
+              <w:rPr>
+                <w:rFonts w:ascii="Times New Roman" w:eastAsia="Times" w:hAnsi="Times New Roman" w:cs="Times New Roman"/>
+                <w:color w:val="000000"/>
+                <w:sz w:val="23"/>
+                <w:szCs w:val="23"/>
+                <w:lang w:val="en-IN"/>
+              </w:rPr>
+            </w:pPr>
+            <w:r>
+              <w:rPr>
+                <w:rFonts w:ascii="Times New Roman" w:eastAsia="Times" w:hAnsi="Times New Roman" w:cs="Times New Roman"/>
+                <w:color w:val="000000"/>
+                <w:sz w:val="23"/>
+                <w:szCs w:val="23"/>
+                <w:lang w:val="en-IN"/>
+              </w:rPr>
+              <w:t xml:space="preserve">                    elsif ((cnt rem 4) = 2) then</w:t>
+            </w:r>
+          </w:p>
+          <w:p>
+            <w:pPr>
+              <w:spacing w:after="0" w:line="240" w:lineRule="auto"/>
+              <w:rPr>
+                <w:rFonts w:ascii="Times New Roman" w:eastAsia="Times" w:hAnsi="Times New Roman" w:cs="Times New Roman"/>
+                <w:color w:val="000000"/>
+                <w:sz w:val="23"/>
+                <w:szCs w:val="23"/>
+                <w:lang w:val="en-IN"/>
+              </w:rPr>
+            </w:pPr>
+            <w:r>
+              <w:rPr>
+                <w:rFonts w:ascii="Times New Roman" w:eastAsia="Times" w:hAnsi="Times New Roman" w:cs="Times New Roman"/>
+                <w:color w:val="000000"/>
+                <w:sz w:val="23"/>
+                <w:szCs w:val="23"/>
+                <w:lang w:val="en-IN"/>
+              </w:rPr>
+              <w:t xml:space="preserve">                        data &lt;= cr_green;</w:t>
+            </w:r>
+          </w:p>
+          <w:p>
+            <w:pPr>
+              <w:spacing w:after="0" w:line="240" w:lineRule="auto"/>
+              <w:rPr>
+                <w:rFonts w:ascii="Times New Roman" w:eastAsia="Times" w:hAnsi="Times New Roman" w:cs="Times New Roman"/>
+                <w:color w:val="000000"/>
+                <w:sz w:val="23"/>
+                <w:szCs w:val="23"/>
+                <w:lang w:val="en-IN"/>
+              </w:rPr>
+            </w:pPr>
+            <w:r>
+              <w:rPr>
+                <w:rFonts w:ascii="Times New Roman" w:eastAsia="Times" w:hAnsi="Times New Roman" w:cs="Times New Roman"/>
+                <w:color w:val="000000"/>
+                <w:sz w:val="23"/>
+                <w:szCs w:val="23"/>
+                <w:lang w:val="en-IN"/>
+              </w:rPr>
+              <w:t xml:space="preserve">                    elsif ((cnt rem 4) = 3) then</w:t>
+            </w:r>
+          </w:p>
+          <w:p>
+            <w:pPr>
+              <w:spacing w:after="0" w:line="240" w:lineRule="auto"/>
+              <w:rPr>
+                <w:rFonts w:ascii="Times New Roman" w:eastAsia="Times" w:hAnsi="Times New Roman" w:cs="Times New Roman"/>
+                <w:color w:val="000000"/>
+                <w:sz w:val="23"/>
+                <w:szCs w:val="23"/>
+                <w:lang w:val="en-IN"/>
+              </w:rPr>
+            </w:pPr>
+            <w:r>
+              <w:rPr>
+                <w:rFonts w:ascii="Times New Roman" w:eastAsia="Times" w:hAnsi="Times New Roman" w:cs="Times New Roman"/>
+                <w:color w:val="000000"/>
+                <w:sz w:val="23"/>
+                <w:szCs w:val="23"/>
+                <w:lang w:val="en-IN"/>
+              </w:rPr>
+              <w:t xml:space="preserve">                        data &lt;= y_green;</w:t>
+            </w:r>
+          </w:p>
+          <w:p>
+            <w:pPr>
+              <w:spacing w:after="0" w:line="240" w:lineRule="auto"/>
+              <w:rPr>
+                <w:rFonts w:ascii="Times New Roman" w:eastAsia="Times" w:hAnsi="Times New Roman" w:cs="Times New Roman"/>
+                <w:color w:val="000000"/>
+                <w:sz w:val="23"/>
+                <w:szCs w:val="23"/>
+                <w:lang w:val="en-IN"/>
+              </w:rPr>
+            </w:pPr>
+            <w:r>
+              <w:rPr>
+                <w:rFonts w:ascii="Times New Roman" w:eastAsia="Times" w:hAnsi="Times New Roman" w:cs="Times New Roman"/>
+                <w:color w:val="000000"/>
+                <w:sz w:val="23"/>
+                <w:szCs w:val="23"/>
+                <w:lang w:val="en-IN"/>
+              </w:rPr>
+              <w:t xml:space="preserve">                    end if;</w:t>
+            </w:r>
+          </w:p>
+          <w:p>
+            <w:pPr>
+              <w:spacing w:after="0" w:line="240" w:lineRule="auto"/>
+              <w:rPr>
+                <w:rFonts w:ascii="Times New Roman" w:eastAsia="Times" w:hAnsi="Times New Roman" w:cs="Times New Roman"/>
+                <w:color w:val="000000"/>
+                <w:sz w:val="23"/>
+                <w:szCs w:val="23"/>
+                <w:lang w:val="en-IN"/>
+              </w:rPr>
+            </w:pPr>
+            <w:r>
+              <w:rPr>
+                <w:rFonts w:ascii="Times New Roman" w:eastAsia="Times" w:hAnsi="Times New Roman" w:cs="Times New Roman"/>
+                <w:color w:val="000000"/>
+                <w:sz w:val="23"/>
+                <w:szCs w:val="23"/>
+                <w:lang w:val="en-IN"/>
+              </w:rPr>
+              <w:t xml:space="preserve">                elsif (cnt &gt;= 640 and cnt &lt; 960)  then</w:t>
+            </w:r>
+          </w:p>
+          <w:p>
+            <w:pPr>
+              <w:spacing w:after="0" w:line="240" w:lineRule="auto"/>
+              <w:rPr>
+                <w:rFonts w:ascii="Times New Roman" w:eastAsia="Times" w:hAnsi="Times New Roman" w:cs="Times New Roman"/>
+                <w:color w:val="000000"/>
+                <w:sz w:val="23"/>
+                <w:szCs w:val="23"/>
+                <w:lang w:val="en-IN"/>
+              </w:rPr>
+            </w:pPr>
+            <w:r>
+              <w:rPr>
+                <w:rFonts w:ascii="Times New Roman" w:eastAsia="Times" w:hAnsi="Times New Roman" w:cs="Times New Roman"/>
+                <w:color w:val="000000"/>
+                <w:sz w:val="23"/>
+                <w:szCs w:val="23"/>
+                <w:lang w:val="en-IN"/>
+              </w:rPr>
+              <w:t xml:space="preserve">                    if ((cnt rem 4) = 0) then</w:t>
+            </w:r>
+          </w:p>
+          <w:p>
+            <w:pPr>
+              <w:spacing w:after="0" w:line="240" w:lineRule="auto"/>
               <w:rPr>
                 <w:rFonts w:ascii="Times New Roman" w:eastAsia="Times" w:hAnsi="Times New Roman" w:cs="Times New Roman"/>
                 <w:color w:val="000000"/>
@@ -8573,7 +9145,139 @@
           </w:p>
           <w:p>
             <w:pPr>
-              <w:spacing w:after="0"/>
+              <w:spacing w:after="0" w:line="240" w:lineRule="auto"/>
+              <w:rPr>
+                <w:rFonts w:ascii="Times New Roman" w:eastAsia="Times" w:hAnsi="Times New Roman" w:cs="Times New Roman"/>
+                <w:color w:val="000000"/>
+                <w:sz w:val="23"/>
+                <w:szCs w:val="23"/>
+                <w:lang w:val="en-IN"/>
+              </w:rPr>
+            </w:pPr>
+            <w:r>
+              <w:rPr>
+                <w:rFonts w:ascii="Times New Roman" w:eastAsia="Times" w:hAnsi="Times New Roman" w:cs="Times New Roman"/>
+                <w:color w:val="000000"/>
+                <w:sz w:val="23"/>
+                <w:szCs w:val="23"/>
+                <w:lang w:val="en-IN"/>
+              </w:rPr>
+              <w:t xml:space="preserve">                    elsif ((cnt rem 4) = 1) then</w:t>
+            </w:r>
+          </w:p>
+          <w:p>
+            <w:pPr>
+              <w:spacing w:after="0" w:line="240" w:lineRule="auto"/>
+              <w:rPr>
+                <w:rFonts w:ascii="Times New Roman" w:eastAsia="Times" w:hAnsi="Times New Roman" w:cs="Times New Roman"/>
+                <w:color w:val="000000"/>
+                <w:sz w:val="23"/>
+                <w:szCs w:val="23"/>
+                <w:lang w:val="en-IN"/>
+              </w:rPr>
+            </w:pPr>
+            <w:r>
+              <w:rPr>
+                <w:rFonts w:ascii="Times New Roman" w:eastAsia="Times" w:hAnsi="Times New Roman" w:cs="Times New Roman"/>
+                <w:color w:val="000000"/>
+                <w:sz w:val="23"/>
+                <w:szCs w:val="23"/>
+                <w:lang w:val="en-IN"/>
+              </w:rPr>
+              <w:t xml:space="preserve">                        data &lt;= y_yellow;</w:t>
+            </w:r>
+          </w:p>
+          <w:p>
+            <w:pPr>
+              <w:spacing w:after="0" w:line="240" w:lineRule="auto"/>
+              <w:rPr>
+                <w:rFonts w:ascii="Times New Roman" w:eastAsia="Times" w:hAnsi="Times New Roman" w:cs="Times New Roman"/>
+                <w:color w:val="000000"/>
+                <w:sz w:val="23"/>
+                <w:szCs w:val="23"/>
+                <w:lang w:val="en-IN"/>
+              </w:rPr>
+            </w:pPr>
+            <w:r>
+              <w:rPr>
+                <w:rFonts w:ascii="Times New Roman" w:eastAsia="Times" w:hAnsi="Times New Roman" w:cs="Times New Roman"/>
+                <w:color w:val="000000"/>
+                <w:sz w:val="23"/>
+                <w:szCs w:val="23"/>
+                <w:lang w:val="en-IN"/>
+              </w:rPr>
+              <w:t xml:space="preserve">                    elsif ((cnt rem 4) = 2) then</w:t>
+            </w:r>
+          </w:p>
+          <w:p>
+            <w:pPr>
+              <w:spacing w:after="0" w:line="240" w:lineRule="auto"/>
+              <w:rPr>
+                <w:rFonts w:ascii="Times New Roman" w:eastAsia="Times" w:hAnsi="Times New Roman" w:cs="Times New Roman"/>
+                <w:color w:val="000000"/>
+                <w:sz w:val="23"/>
+                <w:szCs w:val="23"/>
+                <w:lang w:val="en-IN"/>
+              </w:rPr>
+            </w:pPr>
+            <w:r>
+              <w:rPr>
+                <w:rFonts w:ascii="Times New Roman" w:eastAsia="Times" w:hAnsi="Times New Roman" w:cs="Times New Roman"/>
+                <w:color w:val="000000"/>
+                <w:sz w:val="23"/>
+                <w:szCs w:val="23"/>
+                <w:lang w:val="en-IN"/>
+              </w:rPr>
+              <w:t xml:space="preserve">                        data &lt;= cr_yellow;</w:t>
+            </w:r>
+          </w:p>
+          <w:p>
+            <w:pPr>
+              <w:spacing w:after="0" w:line="240" w:lineRule="auto"/>
+              <w:rPr>
+                <w:rFonts w:ascii="Times New Roman" w:eastAsia="Times" w:hAnsi="Times New Roman" w:cs="Times New Roman"/>
+                <w:color w:val="000000"/>
+                <w:sz w:val="23"/>
+                <w:szCs w:val="23"/>
+                <w:lang w:val="en-IN"/>
+              </w:rPr>
+            </w:pPr>
+            <w:r>
+              <w:rPr>
+                <w:rFonts w:ascii="Times New Roman" w:eastAsia="Times" w:hAnsi="Times New Roman" w:cs="Times New Roman"/>
+                <w:color w:val="000000"/>
+                <w:sz w:val="23"/>
+                <w:szCs w:val="23"/>
+                <w:lang w:val="en-IN"/>
+              </w:rPr>
+              <w:t xml:space="preserve">                    elsif ((cnt rem 4) = 3) then</w:t>
+            </w:r>
+          </w:p>
+          <w:p>
+            <w:pPr>
+              <w:spacing w:after="0" w:line="240" w:lineRule="auto"/>
+              <w:rPr>
+                <w:rFonts w:ascii="Times New Roman" w:eastAsia="Times" w:hAnsi="Times New Roman" w:cs="Times New Roman"/>
+                <w:color w:val="000000"/>
+                <w:sz w:val="23"/>
+                <w:szCs w:val="23"/>
+                <w:lang w:val="en-IN"/>
+              </w:rPr>
+            </w:pPr>
+            <w:r>
+              <w:rPr>
+                <w:rFonts w:ascii="Times New Roman" w:eastAsia="Times" w:hAnsi="Times New Roman" w:cs="Times New Roman"/>
+                <w:color w:val="000000"/>
+                <w:sz w:val="23"/>
+                <w:szCs w:val="23"/>
+                <w:lang w:val="en-IN"/>
+              </w:rPr>
+              <w:t xml:space="preserve">                        data &lt;= y_yellow;</w:t>
+            </w:r>
+          </w:p>
+          <w:p>
+            <w:pPr>
+              <w:spacing w:after="0" w:line="240" w:lineRule="auto"/>
               <w:rPr>
                 <w:rFonts w:ascii="Times New Roman" w:eastAsia="Times" w:hAnsi="Times New Roman" w:cs="Times New Roman"/>
                 <w:color w:val="000000"/>
@@ -8595,778 +9299,7 @@
           </w:p>
           <w:p>
             <w:pPr>
-              <w:spacing w:after="0"/>
-              <w:rPr>
-                <w:rFonts w:ascii="Times New Roman" w:eastAsia="Times" w:hAnsi="Times New Roman" w:cs="Times New Roman"/>
-                <w:color w:val="000000"/>
-                <w:sz w:val="23"/>
-                <w:szCs w:val="23"/>
-                <w:lang w:val="en-IN"/>
-              </w:rPr>
-            </w:pPr>
-            <w:r>
-              <w:rPr>
-                <w:rFonts w:ascii="Times New Roman" w:eastAsia="Times" w:hAnsi="Times New Roman" w:cs="Times New Roman"/>
-                <w:color w:val="000000"/>
-                <w:sz w:val="23"/>
-                <w:szCs w:val="23"/>
-                <w:lang w:val="en-IN"/>
-              </w:rPr>
-              <w:lastRenderedPageBreak/>
-              <w:t xml:space="preserve">                elsif (cnt rem 4) = 1 then -- Every fourth pixel after the first</w:t>
-            </w:r>
-          </w:p>
-          <w:p>
-            <w:pPr>
-              <w:spacing w:after="0"/>
-              <w:rPr>
-                <w:rFonts w:ascii="Times New Roman" w:eastAsia="Times" w:hAnsi="Times New Roman" w:cs="Times New Roman"/>
-                <w:color w:val="000000"/>
-                <w:sz w:val="23"/>
-                <w:szCs w:val="23"/>
-                <w:lang w:val="en-IN"/>
-              </w:rPr>
-            </w:pPr>
-            <w:r>
-              <w:rPr>
-                <w:rFonts w:ascii="Times New Roman" w:eastAsia="Times" w:hAnsi="Times New Roman" w:cs="Times New Roman"/>
-                <w:color w:val="000000"/>
-                <w:sz w:val="23"/>
-                <w:szCs w:val="23"/>
-                <w:lang w:val="en-IN"/>
-              </w:rPr>
-              <w:t xml:space="preserve">                    if cnt &gt; 0 and cnt &lt; 160 then</w:t>
-            </w:r>
-          </w:p>
-          <w:p>
-            <w:pPr>
-              <w:spacing w:after="0"/>
-              <w:rPr>
-                <w:rFonts w:ascii="Times New Roman" w:eastAsia="Times" w:hAnsi="Times New Roman" w:cs="Times New Roman"/>
-                <w:color w:val="000000"/>
-                <w:sz w:val="23"/>
-                <w:szCs w:val="23"/>
-                <w:lang w:val="en-IN"/>
-              </w:rPr>
-            </w:pPr>
-            <w:r>
-              <w:rPr>
-                <w:rFonts w:ascii="Times New Roman" w:eastAsia="Times" w:hAnsi="Times New Roman" w:cs="Times New Roman"/>
-                <w:color w:val="000000"/>
-                <w:sz w:val="23"/>
-                <w:szCs w:val="23"/>
-                <w:lang w:val="en-IN"/>
-              </w:rPr>
-              <w:t xml:space="preserve">                        data &lt;= y_red;</w:t>
-            </w:r>
-          </w:p>
-          <w:p>
-            <w:pPr>
-              <w:spacing w:after="0"/>
-              <w:rPr>
-                <w:rFonts w:ascii="Times New Roman" w:eastAsia="Times" w:hAnsi="Times New Roman" w:cs="Times New Roman"/>
-                <w:color w:val="000000"/>
-                <w:sz w:val="23"/>
-                <w:szCs w:val="23"/>
-                <w:lang w:val="en-IN"/>
-              </w:rPr>
-            </w:pPr>
-            <w:r>
-              <w:rPr>
-                <w:rFonts w:ascii="Times New Roman" w:eastAsia="Times" w:hAnsi="Times New Roman" w:cs="Times New Roman"/>
-                <w:color w:val="000000"/>
-                <w:sz w:val="23"/>
-                <w:szCs w:val="23"/>
-                <w:lang w:val="en-IN"/>
-              </w:rPr>
-              <w:t xml:space="preserve">                    elsif cnt &gt;= 160 and cnt &lt; 320 then</w:t>
-            </w:r>
-          </w:p>
-          <w:p>
-            <w:pPr>
-              <w:spacing w:after="0"/>
-              <w:rPr>
-                <w:rFonts w:ascii="Times New Roman" w:eastAsia="Times" w:hAnsi="Times New Roman" w:cs="Times New Roman"/>
-                <w:color w:val="000000"/>
-                <w:sz w:val="23"/>
-                <w:szCs w:val="23"/>
-                <w:lang w:val="en-IN"/>
-              </w:rPr>
-            </w:pPr>
-            <w:r>
-              <w:rPr>
-                <w:rFonts w:ascii="Times New Roman" w:eastAsia="Times" w:hAnsi="Times New Roman" w:cs="Times New Roman"/>
-                <w:color w:val="000000"/>
-                <w:sz w:val="23"/>
-                <w:szCs w:val="23"/>
-                <w:lang w:val="en-IN"/>
-              </w:rPr>
-              <w:t xml:space="preserve">                        data &lt;= y_blue;</w:t>
-            </w:r>
-          </w:p>
-          <w:p>
-            <w:pPr>
-              <w:spacing w:after="0"/>
-              <w:rPr>
-                <w:rFonts w:ascii="Times New Roman" w:eastAsia="Times" w:hAnsi="Times New Roman" w:cs="Times New Roman"/>
-                <w:color w:val="000000"/>
-                <w:sz w:val="23"/>
-                <w:szCs w:val="23"/>
-                <w:lang w:val="en-IN"/>
-              </w:rPr>
-            </w:pPr>
-            <w:r>
-              <w:rPr>
-                <w:rFonts w:ascii="Times New Roman" w:eastAsia="Times" w:hAnsi="Times New Roman" w:cs="Times New Roman"/>
-                <w:color w:val="000000"/>
-                <w:sz w:val="23"/>
-                <w:szCs w:val="23"/>
-                <w:lang w:val="en-IN"/>
-              </w:rPr>
-              <w:t xml:space="preserve">                    elsif cnt &gt;= 320 and cnt &lt; 480 then</w:t>
-            </w:r>
-          </w:p>
-          <w:p>
-            <w:pPr>
-              <w:spacing w:after="0"/>
-              <w:rPr>
-                <w:rFonts w:ascii="Times New Roman" w:eastAsia="Times" w:hAnsi="Times New Roman" w:cs="Times New Roman"/>
-                <w:color w:val="000000"/>
-                <w:sz w:val="23"/>
-                <w:szCs w:val="23"/>
-                <w:lang w:val="en-IN"/>
-              </w:rPr>
-            </w:pPr>
-            <w:r>
-              <w:rPr>
-                <w:rFonts w:ascii="Times New Roman" w:eastAsia="Times" w:hAnsi="Times New Roman" w:cs="Times New Roman"/>
-                <w:color w:val="000000"/>
-                <w:sz w:val="23"/>
-                <w:szCs w:val="23"/>
-                <w:lang w:val="en-IN"/>
-              </w:rPr>
-              <w:t xml:space="preserve">                        data &lt;= y_green;</w:t>
-            </w:r>
-          </w:p>
-          <w:p>
-            <w:pPr>
-              <w:spacing w:after="0"/>
-              <w:rPr>
-                <w:rFonts w:ascii="Times New Roman" w:eastAsia="Times" w:hAnsi="Times New Roman" w:cs="Times New Roman"/>
-                <w:color w:val="000000"/>
-                <w:sz w:val="23"/>
-                <w:szCs w:val="23"/>
-                <w:lang w:val="en-IN"/>
-              </w:rPr>
-            </w:pPr>
-            <w:r>
-              <w:rPr>
-                <w:rFonts w:ascii="Times New Roman" w:eastAsia="Times" w:hAnsi="Times New Roman" w:cs="Times New Roman"/>
-                <w:color w:val="000000"/>
-                <w:sz w:val="23"/>
-                <w:szCs w:val="23"/>
-                <w:lang w:val="en-IN"/>
-              </w:rPr>
-              <w:t xml:space="preserve">                    elsif cnt &gt;= 480 and cnt &lt; 640 then</w:t>
-            </w:r>
-          </w:p>
-          <w:p>
-            <w:pPr>
-              <w:spacing w:after="0"/>
-              <w:rPr>
-                <w:rFonts w:ascii="Times New Roman" w:eastAsia="Times" w:hAnsi="Times New Roman" w:cs="Times New Roman"/>
-                <w:color w:val="000000"/>
-                <w:sz w:val="23"/>
-                <w:szCs w:val="23"/>
-                <w:lang w:val="en-IN"/>
-              </w:rPr>
-            </w:pPr>
-            <w:r>
-              <w:rPr>
-                <w:rFonts w:ascii="Times New Roman" w:eastAsia="Times" w:hAnsi="Times New Roman" w:cs="Times New Roman"/>
-                <w:color w:val="000000"/>
-                <w:sz w:val="23"/>
-                <w:szCs w:val="23"/>
-                <w:lang w:val="en-IN"/>
-              </w:rPr>
-              <w:t xml:space="preserve">                        data &lt;= y_yellow;</w:t>
-            </w:r>
-          </w:p>
-          <w:p>
-            <w:pPr>
-              <w:spacing w:after="0"/>
-              <w:rPr>
-                <w:rFonts w:ascii="Times New Roman" w:eastAsia="Times" w:hAnsi="Times New Roman" w:cs="Times New Roman"/>
-                <w:color w:val="000000"/>
-                <w:sz w:val="23"/>
-                <w:szCs w:val="23"/>
-                <w:lang w:val="en-IN"/>
-              </w:rPr>
-            </w:pPr>
-            <w:r>
-              <w:rPr>
-                <w:rFonts w:ascii="Times New Roman" w:eastAsia="Times" w:hAnsi="Times New Roman" w:cs="Times New Roman"/>
-                <w:color w:val="000000"/>
-                <w:sz w:val="23"/>
-                <w:szCs w:val="23"/>
-                <w:lang w:val="en-IN"/>
-              </w:rPr>
-              <w:t xml:space="preserve">                    end if;</w:t>
-            </w:r>
-          </w:p>
-          <w:p>
-            <w:pPr>
-              <w:spacing w:after="0"/>
-              <w:rPr>
-                <w:rFonts w:ascii="Times New Roman" w:eastAsia="Times" w:hAnsi="Times New Roman" w:cs="Times New Roman"/>
-                <w:color w:val="000000"/>
-                <w:sz w:val="23"/>
-                <w:szCs w:val="23"/>
-                <w:lang w:val="en-IN"/>
-              </w:rPr>
-            </w:pPr>
-            <w:r>
-              <w:rPr>
-                <w:rFonts w:ascii="Times New Roman" w:eastAsia="Times" w:hAnsi="Times New Roman" w:cs="Times New Roman"/>
-                <w:color w:val="000000"/>
-                <w:sz w:val="23"/>
-                <w:szCs w:val="23"/>
-                <w:lang w:val="en-IN"/>
-              </w:rPr>
-              <w:t xml:space="preserve">                elsif (cnt rem 4) = 2 then -- Every fourth pixel after the second</w:t>
-            </w:r>
-          </w:p>
-          <w:p>
-            <w:pPr>
-              <w:spacing w:after="0"/>
-              <w:rPr>
-                <w:rFonts w:ascii="Times New Roman" w:eastAsia="Times" w:hAnsi="Times New Roman" w:cs="Times New Roman"/>
-                <w:color w:val="000000"/>
-                <w:sz w:val="23"/>
-                <w:szCs w:val="23"/>
-                <w:lang w:val="en-IN"/>
-              </w:rPr>
-            </w:pPr>
-            <w:r>
-              <w:rPr>
-                <w:rFonts w:ascii="Times New Roman" w:eastAsia="Times" w:hAnsi="Times New Roman" w:cs="Times New Roman"/>
-                <w:color w:val="000000"/>
-                <w:sz w:val="23"/>
-                <w:szCs w:val="23"/>
-                <w:lang w:val="en-IN"/>
-              </w:rPr>
-              <w:t xml:space="preserve">                    if cnt &gt; 0 and cnt &lt; 160 then</w:t>
-            </w:r>
-          </w:p>
-          <w:p>
-            <w:pPr>
-              <w:spacing w:after="0"/>
-              <w:rPr>
-                <w:rFonts w:ascii="Times New Roman" w:eastAsia="Times" w:hAnsi="Times New Roman" w:cs="Times New Roman"/>
-                <w:color w:val="000000"/>
-                <w:sz w:val="23"/>
-                <w:szCs w:val="23"/>
-                <w:lang w:val="en-IN"/>
-              </w:rPr>
-            </w:pPr>
-            <w:r>
-              <w:rPr>
-                <w:rFonts w:ascii="Times New Roman" w:eastAsia="Times" w:hAnsi="Times New Roman" w:cs="Times New Roman"/>
-                <w:color w:val="000000"/>
-                <w:sz w:val="23"/>
-                <w:szCs w:val="23"/>
-                <w:lang w:val="en-IN"/>
-              </w:rPr>
-              <w:t xml:space="preserve">                        data &lt;= cr_red;</w:t>
-            </w:r>
-          </w:p>
-          <w:p>
-            <w:pPr>
-              <w:spacing w:after="0"/>
-              <w:rPr>
-                <w:rFonts w:ascii="Times New Roman" w:eastAsia="Times" w:hAnsi="Times New Roman" w:cs="Times New Roman"/>
-                <w:color w:val="000000"/>
-                <w:sz w:val="23"/>
-                <w:szCs w:val="23"/>
-                <w:lang w:val="en-IN"/>
-              </w:rPr>
-            </w:pPr>
-            <w:r>
-              <w:rPr>
-                <w:rFonts w:ascii="Times New Roman" w:eastAsia="Times" w:hAnsi="Times New Roman" w:cs="Times New Roman"/>
-                <w:color w:val="000000"/>
-                <w:sz w:val="23"/>
-                <w:szCs w:val="23"/>
-                <w:lang w:val="en-IN"/>
-              </w:rPr>
-              <w:t xml:space="preserve">                    elsif cnt &gt;= 160 and cnt &lt; 320 then</w:t>
-            </w:r>
-          </w:p>
-          <w:p>
-            <w:pPr>
-              <w:spacing w:after="0"/>
-              <w:rPr>
-                <w:rFonts w:ascii="Times New Roman" w:eastAsia="Times" w:hAnsi="Times New Roman" w:cs="Times New Roman"/>
-                <w:color w:val="000000"/>
-                <w:sz w:val="23"/>
-                <w:szCs w:val="23"/>
-                <w:lang w:val="en-IN"/>
-              </w:rPr>
-            </w:pPr>
-            <w:r>
-              <w:rPr>
-                <w:rFonts w:ascii="Times New Roman" w:eastAsia="Times" w:hAnsi="Times New Roman" w:cs="Times New Roman"/>
-                <w:color w:val="000000"/>
-                <w:sz w:val="23"/>
-                <w:szCs w:val="23"/>
-                <w:lang w:val="en-IN"/>
-              </w:rPr>
-              <w:t xml:space="preserve">                        data &lt;= cr_blue;</w:t>
-            </w:r>
-          </w:p>
-          <w:p>
-            <w:pPr>
-              <w:spacing w:after="0"/>
-              <w:rPr>
-                <w:rFonts w:ascii="Times New Roman" w:eastAsia="Times" w:hAnsi="Times New Roman" w:cs="Times New Roman"/>
-                <w:color w:val="000000"/>
-                <w:sz w:val="23"/>
-                <w:szCs w:val="23"/>
-                <w:lang w:val="en-IN"/>
-              </w:rPr>
-            </w:pPr>
-            <w:r>
-              <w:rPr>
-                <w:rFonts w:ascii="Times New Roman" w:eastAsia="Times" w:hAnsi="Times New Roman" w:cs="Times New Roman"/>
-                <w:color w:val="000000"/>
-                <w:sz w:val="23"/>
-                <w:szCs w:val="23"/>
-                <w:lang w:val="en-IN"/>
-              </w:rPr>
-              <w:t xml:space="preserve">                    elsif cnt &gt;= 320 and cnt &lt; 480 then</w:t>
-            </w:r>
-          </w:p>
-          <w:p>
-            <w:pPr>
-              <w:spacing w:after="0"/>
-              <w:rPr>
-                <w:rFonts w:ascii="Times New Roman" w:eastAsia="Times" w:hAnsi="Times New Roman" w:cs="Times New Roman"/>
-                <w:color w:val="000000"/>
-                <w:sz w:val="23"/>
-                <w:szCs w:val="23"/>
-                <w:lang w:val="en-IN"/>
-              </w:rPr>
-            </w:pPr>
-            <w:r>
-              <w:rPr>
-                <w:rFonts w:ascii="Times New Roman" w:eastAsia="Times" w:hAnsi="Times New Roman" w:cs="Times New Roman"/>
-                <w:color w:val="000000"/>
-                <w:sz w:val="23"/>
-                <w:szCs w:val="23"/>
-                <w:lang w:val="en-IN"/>
-              </w:rPr>
-              <w:t xml:space="preserve">                        data &lt;= cr_green;</w:t>
-            </w:r>
-          </w:p>
-          <w:p>
-            <w:pPr>
-              <w:spacing w:after="0"/>
-              <w:rPr>
-                <w:rFonts w:ascii="Times New Roman" w:eastAsia="Times" w:hAnsi="Times New Roman" w:cs="Times New Roman"/>
-                <w:color w:val="000000"/>
-                <w:sz w:val="23"/>
-                <w:szCs w:val="23"/>
-                <w:lang w:val="en-IN"/>
-              </w:rPr>
-            </w:pPr>
-            <w:r>
-              <w:rPr>
-                <w:rFonts w:ascii="Times New Roman" w:eastAsia="Times" w:hAnsi="Times New Roman" w:cs="Times New Roman"/>
-                <w:color w:val="000000"/>
-                <w:sz w:val="23"/>
-                <w:szCs w:val="23"/>
-                <w:lang w:val="en-IN"/>
-              </w:rPr>
-              <w:t xml:space="preserve">                    elsif cnt &gt;= 480 and cnt &lt; 640 then</w:t>
-            </w:r>
-          </w:p>
-          <w:p>
-            <w:pPr>
-              <w:spacing w:after="0"/>
-              <w:rPr>
-                <w:rFonts w:ascii="Times New Roman" w:eastAsia="Times" w:hAnsi="Times New Roman" w:cs="Times New Roman"/>
-                <w:color w:val="000000"/>
-                <w:sz w:val="23"/>
-                <w:szCs w:val="23"/>
-                <w:lang w:val="en-IN"/>
-              </w:rPr>
-            </w:pPr>
-            <w:r>
-              <w:rPr>
-                <w:rFonts w:ascii="Times New Roman" w:eastAsia="Times" w:hAnsi="Times New Roman" w:cs="Times New Roman"/>
-                <w:color w:val="000000"/>
-                <w:sz w:val="23"/>
-                <w:szCs w:val="23"/>
-                <w:lang w:val="en-IN"/>
-              </w:rPr>
-              <w:t xml:space="preserve">                        data &lt;= cr_yellow;</w:t>
-            </w:r>
-          </w:p>
-          <w:p>
-            <w:pPr>
-              <w:spacing w:after="0"/>
-              <w:rPr>
-                <w:rFonts w:ascii="Times New Roman" w:eastAsia="Times" w:hAnsi="Times New Roman" w:cs="Times New Roman"/>
-                <w:color w:val="000000"/>
-                <w:sz w:val="23"/>
-                <w:szCs w:val="23"/>
-                <w:lang w:val="en-IN"/>
-              </w:rPr>
-            </w:pPr>
-            <w:r>
-              <w:rPr>
-                <w:rFonts w:ascii="Times New Roman" w:eastAsia="Times" w:hAnsi="Times New Roman" w:cs="Times New Roman"/>
-                <w:color w:val="000000"/>
-                <w:sz w:val="23"/>
-                <w:szCs w:val="23"/>
-                <w:lang w:val="en-IN"/>
-              </w:rPr>
-              <w:t xml:space="preserve">                    end if;</w:t>
-            </w:r>
-          </w:p>
-          <w:p>
-            <w:pPr>
-              <w:spacing w:after="0"/>
-              <w:rPr>
-                <w:rFonts w:ascii="Times New Roman" w:eastAsia="Times" w:hAnsi="Times New Roman" w:cs="Times New Roman"/>
-                <w:color w:val="000000"/>
-                <w:sz w:val="23"/>
-                <w:szCs w:val="23"/>
-                <w:lang w:val="en-IN"/>
-              </w:rPr>
-            </w:pPr>
-            <w:r>
-              <w:rPr>
-                <w:rFonts w:ascii="Times New Roman" w:eastAsia="Times" w:hAnsi="Times New Roman" w:cs="Times New Roman"/>
-                <w:color w:val="000000"/>
-                <w:sz w:val="23"/>
-                <w:szCs w:val="23"/>
-                <w:lang w:val="en-IN"/>
-              </w:rPr>
-              <w:t xml:space="preserve">                elsif (cnt rem 4) = 3 then -- Every fourth pixel after the third</w:t>
-            </w:r>
-          </w:p>
-          <w:p>
-            <w:pPr>
-              <w:spacing w:after="0"/>
-              <w:rPr>
-                <w:rFonts w:ascii="Times New Roman" w:eastAsia="Times" w:hAnsi="Times New Roman" w:cs="Times New Roman"/>
-                <w:color w:val="000000"/>
-                <w:sz w:val="23"/>
-                <w:szCs w:val="23"/>
-                <w:lang w:val="en-IN"/>
-              </w:rPr>
-            </w:pPr>
-            <w:r>
-              <w:rPr>
-                <w:rFonts w:ascii="Times New Roman" w:eastAsia="Times" w:hAnsi="Times New Roman" w:cs="Times New Roman"/>
-                <w:color w:val="000000"/>
-                <w:sz w:val="23"/>
-                <w:szCs w:val="23"/>
-                <w:lang w:val="en-IN"/>
-              </w:rPr>
-              <w:t xml:space="preserve">                    if cnt &gt; 0 and cnt &lt; 160 then</w:t>
-            </w:r>
-          </w:p>
-          <w:p>
-            <w:pPr>
-              <w:spacing w:after="0"/>
-              <w:rPr>
-                <w:rFonts w:ascii="Times New Roman" w:eastAsia="Times" w:hAnsi="Times New Roman" w:cs="Times New Roman"/>
-                <w:color w:val="000000"/>
-                <w:sz w:val="23"/>
-                <w:szCs w:val="23"/>
-                <w:lang w:val="en-IN"/>
-              </w:rPr>
-            </w:pPr>
-            <w:r>
-              <w:rPr>
-                <w:rFonts w:ascii="Times New Roman" w:eastAsia="Times" w:hAnsi="Times New Roman" w:cs="Times New Roman"/>
-                <w:color w:val="000000"/>
-                <w:sz w:val="23"/>
-                <w:szCs w:val="23"/>
-                <w:lang w:val="en-IN"/>
-              </w:rPr>
-              <w:t xml:space="preserve">                        data &lt;= y_red;</w:t>
-            </w:r>
-          </w:p>
-          <w:p>
-            <w:pPr>
-              <w:spacing w:after="0"/>
-              <w:rPr>
-                <w:rFonts w:ascii="Times New Roman" w:eastAsia="Times" w:hAnsi="Times New Roman" w:cs="Times New Roman"/>
-                <w:color w:val="000000"/>
-                <w:sz w:val="23"/>
-                <w:szCs w:val="23"/>
-                <w:lang w:val="en-IN"/>
-              </w:rPr>
-            </w:pPr>
-            <w:r>
-              <w:rPr>
-                <w:rFonts w:ascii="Times New Roman" w:eastAsia="Times" w:hAnsi="Times New Roman" w:cs="Times New Roman"/>
-                <w:color w:val="000000"/>
-                <w:sz w:val="23"/>
-                <w:szCs w:val="23"/>
-                <w:lang w:val="en-IN"/>
-              </w:rPr>
-              <w:t xml:space="preserve">                    elsif cnt &gt;= 160 and cnt &lt; 320 then</w:t>
-            </w:r>
-          </w:p>
-          <w:p>
-            <w:pPr>
-              <w:spacing w:after="0"/>
-              <w:rPr>
-                <w:rFonts w:ascii="Times New Roman" w:eastAsia="Times" w:hAnsi="Times New Roman" w:cs="Times New Roman"/>
-                <w:color w:val="000000"/>
-                <w:sz w:val="23"/>
-                <w:szCs w:val="23"/>
-                <w:lang w:val="en-IN"/>
-              </w:rPr>
-            </w:pPr>
-            <w:r>
-              <w:rPr>
-                <w:rFonts w:ascii="Times New Roman" w:eastAsia="Times" w:hAnsi="Times New Roman" w:cs="Times New Roman"/>
-                <w:color w:val="000000"/>
-                <w:sz w:val="23"/>
-                <w:szCs w:val="23"/>
-                <w:lang w:val="en-IN"/>
-              </w:rPr>
-              <w:t xml:space="preserve">                        data &lt;= y_blue;</w:t>
-            </w:r>
-          </w:p>
-          <w:p>
-            <w:pPr>
-              <w:spacing w:after="0"/>
-              <w:rPr>
-                <w:rFonts w:ascii="Times New Roman" w:eastAsia="Times" w:hAnsi="Times New Roman" w:cs="Times New Roman"/>
-                <w:color w:val="000000"/>
-                <w:sz w:val="23"/>
-                <w:szCs w:val="23"/>
-                <w:lang w:val="en-IN"/>
-              </w:rPr>
-            </w:pPr>
-            <w:r>
-              <w:rPr>
-                <w:rFonts w:ascii="Times New Roman" w:eastAsia="Times" w:hAnsi="Times New Roman" w:cs="Times New Roman"/>
-                <w:color w:val="000000"/>
-                <w:sz w:val="23"/>
-                <w:szCs w:val="23"/>
-                <w:lang w:val="en-IN"/>
-              </w:rPr>
-              <w:t xml:space="preserve">                    elsif cnt &gt;= 320 and cnt &lt; 480 then</w:t>
-            </w:r>
-          </w:p>
-          <w:p>
-            <w:pPr>
-              <w:spacing w:after="0"/>
-              <w:rPr>
-                <w:rFonts w:ascii="Times New Roman" w:eastAsia="Times" w:hAnsi="Times New Roman" w:cs="Times New Roman"/>
-                <w:color w:val="000000"/>
-                <w:sz w:val="23"/>
-                <w:szCs w:val="23"/>
-                <w:lang w:val="en-IN"/>
-              </w:rPr>
-            </w:pPr>
-            <w:r>
-              <w:rPr>
-                <w:rFonts w:ascii="Times New Roman" w:eastAsia="Times" w:hAnsi="Times New Roman" w:cs="Times New Roman"/>
-                <w:color w:val="000000"/>
-                <w:sz w:val="23"/>
-                <w:szCs w:val="23"/>
-                <w:lang w:val="en-IN"/>
-              </w:rPr>
-              <w:t xml:space="preserve">                        data &lt;= y_green;</w:t>
-            </w:r>
-          </w:p>
-          <w:p>
-            <w:pPr>
-              <w:spacing w:after="0"/>
-              <w:rPr>
-                <w:rFonts w:ascii="Times New Roman" w:eastAsia="Times" w:hAnsi="Times New Roman" w:cs="Times New Roman"/>
-                <w:color w:val="000000"/>
-                <w:sz w:val="23"/>
-                <w:szCs w:val="23"/>
-                <w:lang w:val="en-IN"/>
-              </w:rPr>
-            </w:pPr>
-            <w:r>
-              <w:rPr>
-                <w:rFonts w:ascii="Times New Roman" w:eastAsia="Times" w:hAnsi="Times New Roman" w:cs="Times New Roman"/>
-                <w:color w:val="000000"/>
-                <w:sz w:val="23"/>
-                <w:szCs w:val="23"/>
-                <w:lang w:val="en-IN"/>
-              </w:rPr>
-              <w:t xml:space="preserve">                    elsif cnt &gt;= 480 and cnt &lt; 640 then</w:t>
-            </w:r>
-          </w:p>
-          <w:p>
-            <w:pPr>
-              <w:spacing w:after="0"/>
-              <w:rPr>
-                <w:rFonts w:ascii="Times New Roman" w:eastAsia="Times" w:hAnsi="Times New Roman" w:cs="Times New Roman"/>
-                <w:color w:val="000000"/>
-                <w:sz w:val="23"/>
-                <w:szCs w:val="23"/>
-                <w:lang w:val="en-IN"/>
-              </w:rPr>
-            </w:pPr>
-            <w:r>
-              <w:rPr>
-                <w:rFonts w:ascii="Times New Roman" w:eastAsia="Times" w:hAnsi="Times New Roman" w:cs="Times New Roman"/>
-                <w:color w:val="000000"/>
-                <w:sz w:val="23"/>
-                <w:szCs w:val="23"/>
-                <w:lang w:val="en-IN"/>
-              </w:rPr>
-              <w:t xml:space="preserve">                        data &lt;= y_yellow;</w:t>
-            </w:r>
-          </w:p>
-          <w:p>
-            <w:pPr>
-              <w:spacing w:after="0"/>
-              <w:rPr>
-                <w:rFonts w:ascii="Times New Roman" w:eastAsia="Times" w:hAnsi="Times New Roman" w:cs="Times New Roman"/>
-                <w:color w:val="000000"/>
-                <w:sz w:val="23"/>
-                <w:szCs w:val="23"/>
-                <w:lang w:val="en-IN"/>
-              </w:rPr>
-            </w:pPr>
-            <w:r>
-              <w:rPr>
-                <w:rFonts w:ascii="Times New Roman" w:eastAsia="Times" w:hAnsi="Times New Roman" w:cs="Times New Roman"/>
-                <w:color w:val="000000"/>
-                <w:sz w:val="23"/>
-                <w:szCs w:val="23"/>
-                <w:lang w:val="en-IN"/>
-              </w:rPr>
-              <w:t xml:space="preserve">                    end if;</w:t>
-            </w:r>
-          </w:p>
-          <w:p>
-            <w:pPr>
-              <w:spacing w:after="0"/>
-              <w:rPr>
-                <w:rFonts w:ascii="Times New Roman" w:eastAsia="Times" w:hAnsi="Times New Roman" w:cs="Times New Roman"/>
-                <w:color w:val="000000"/>
-                <w:sz w:val="23"/>
-                <w:szCs w:val="23"/>
-                <w:lang w:val="en-IN"/>
-              </w:rPr>
-            </w:pPr>
-            <w:r>
-              <w:rPr>
-                <w:rFonts w:ascii="Times New Roman" w:eastAsia="Times" w:hAnsi="Times New Roman" w:cs="Times New Roman"/>
-                <w:color w:val="000000"/>
-                <w:sz w:val="23"/>
-                <w:szCs w:val="23"/>
-                <w:lang w:val="en-IN"/>
-              </w:rPr>
-              <w:t xml:space="preserve">                    if cnt = 639 then -- Reset counter at the end of each line</w:t>
-            </w:r>
-          </w:p>
-          <w:p>
-            <w:pPr>
-              <w:spacing w:after="0"/>
-              <w:rPr>
-                <w:rFonts w:ascii="Times New Roman" w:eastAsia="Times" w:hAnsi="Times New Roman" w:cs="Times New Roman"/>
-                <w:color w:val="000000"/>
-                <w:sz w:val="23"/>
-                <w:szCs w:val="23"/>
-                <w:lang w:val="en-IN"/>
-              </w:rPr>
-            </w:pPr>
-            <w:r>
-              <w:rPr>
-                <w:rFonts w:ascii="Times New Roman" w:eastAsia="Times" w:hAnsi="Times New Roman" w:cs="Times New Roman"/>
-                <w:color w:val="000000"/>
-                <w:sz w:val="23"/>
-                <w:szCs w:val="23"/>
-                <w:lang w:val="en-IN"/>
-              </w:rPr>
-              <w:t xml:space="preserve">                        cnt &lt;= 0;</w:t>
-            </w:r>
-          </w:p>
-          <w:p>
-            <w:pPr>
-              <w:spacing w:after="0"/>
-              <w:rPr>
-                <w:rFonts w:ascii="Times New Roman" w:eastAsia="Times" w:hAnsi="Times New Roman" w:cs="Times New Roman"/>
-                <w:color w:val="000000"/>
-                <w:sz w:val="23"/>
-                <w:szCs w:val="23"/>
-                <w:lang w:val="en-IN"/>
-              </w:rPr>
-            </w:pPr>
-            <w:r>
-              <w:rPr>
-                <w:rFonts w:ascii="Times New Roman" w:eastAsia="Times" w:hAnsi="Times New Roman" w:cs="Times New Roman"/>
-                <w:color w:val="000000"/>
-                <w:sz w:val="23"/>
-                <w:szCs w:val="23"/>
-                <w:lang w:val="en-IN"/>
-              </w:rPr>
-              <w:t xml:space="preserve">                    else</w:t>
-            </w:r>
-          </w:p>
-          <w:p>
-            <w:pPr>
-              <w:spacing w:after="0"/>
-              <w:rPr>
-                <w:rFonts w:ascii="Times New Roman" w:eastAsia="Times" w:hAnsi="Times New Roman" w:cs="Times New Roman"/>
-                <w:color w:val="000000"/>
-                <w:sz w:val="23"/>
-                <w:szCs w:val="23"/>
-                <w:lang w:val="en-IN"/>
-              </w:rPr>
-            </w:pPr>
-            <w:r>
-              <w:rPr>
-                <w:rFonts w:ascii="Times New Roman" w:eastAsia="Times" w:hAnsi="Times New Roman" w:cs="Times New Roman"/>
-                <w:color w:val="000000"/>
-                <w:sz w:val="23"/>
-                <w:szCs w:val="23"/>
-                <w:lang w:val="en-IN"/>
-              </w:rPr>
-              <w:t xml:space="preserve">                        cnt &lt;= cnt + 1;</w:t>
-            </w:r>
-          </w:p>
-          <w:p>
-            <w:pPr>
-              <w:spacing w:after="0"/>
-              <w:rPr>
-                <w:rFonts w:ascii="Times New Roman" w:eastAsia="Times" w:hAnsi="Times New Roman" w:cs="Times New Roman"/>
-                <w:color w:val="000000"/>
-                <w:sz w:val="23"/>
-                <w:szCs w:val="23"/>
-                <w:lang w:val="en-IN"/>
-              </w:rPr>
-            </w:pPr>
-            <w:r>
-              <w:rPr>
-                <w:rFonts w:ascii="Times New Roman" w:eastAsia="Times" w:hAnsi="Times New Roman" w:cs="Times New Roman"/>
-                <w:color w:val="000000"/>
-                <w:sz w:val="23"/>
-                <w:szCs w:val="23"/>
-                <w:lang w:val="en-IN"/>
-              </w:rPr>
-              <w:t xml:space="preserve">                    end if;</w:t>
-            </w:r>
-          </w:p>
-          <w:p>
-            <w:pPr>
-              <w:spacing w:after="0"/>
+              <w:spacing w:after="0" w:line="240" w:lineRule="auto"/>
               <w:rPr>
                 <w:rFonts w:ascii="Times New Roman" w:eastAsia="Times" w:hAnsi="Times New Roman" w:cs="Times New Roman"/>
                 <w:color w:val="000000"/>
@@ -9388,7 +9321,161 @@
           </w:p>
           <w:p>
             <w:pPr>
-              <w:spacing w:after="0"/>
+              <w:spacing w:after="0" w:line="240" w:lineRule="auto"/>
+              <w:rPr>
+                <w:rFonts w:ascii="Times New Roman" w:eastAsia="Times" w:hAnsi="Times New Roman" w:cs="Times New Roman"/>
+                <w:color w:val="000000"/>
+                <w:sz w:val="23"/>
+                <w:szCs w:val="23"/>
+                <w:lang w:val="en-IN"/>
+              </w:rPr>
+            </w:pPr>
+            <w:r>
+              <w:rPr>
+                <w:rFonts w:ascii="Times New Roman" w:eastAsia="Times" w:hAnsi="Times New Roman" w:cs="Times New Roman"/>
+                <w:color w:val="000000"/>
+                <w:sz w:val="23"/>
+                <w:szCs w:val="23"/>
+                <w:lang w:val="en-IN"/>
+              </w:rPr>
+              <w:t xml:space="preserve">                </w:t>
+            </w:r>
+          </w:p>
+          <w:p>
+            <w:pPr>
+              <w:spacing w:after="0" w:line="240" w:lineRule="auto"/>
+              <w:rPr>
+                <w:rFonts w:ascii="Times New Roman" w:eastAsia="Times" w:hAnsi="Times New Roman" w:cs="Times New Roman"/>
+                <w:color w:val="000000"/>
+                <w:sz w:val="23"/>
+                <w:szCs w:val="23"/>
+                <w:lang w:val="en-IN"/>
+              </w:rPr>
+            </w:pPr>
+            <w:r>
+              <w:rPr>
+                <w:rFonts w:ascii="Times New Roman" w:eastAsia="Times" w:hAnsi="Times New Roman" w:cs="Times New Roman"/>
+                <w:color w:val="000000"/>
+                <w:sz w:val="23"/>
+                <w:szCs w:val="23"/>
+                <w:lang w:val="en-IN"/>
+              </w:rPr>
+              <w:t xml:space="preserve">                if (cnt = 639) then</w:t>
+            </w:r>
+          </w:p>
+          <w:p>
+            <w:pPr>
+              <w:spacing w:after="0" w:line="240" w:lineRule="auto"/>
+              <w:rPr>
+                <w:rFonts w:ascii="Times New Roman" w:eastAsia="Times" w:hAnsi="Times New Roman" w:cs="Times New Roman"/>
+                <w:color w:val="000000"/>
+                <w:sz w:val="23"/>
+                <w:szCs w:val="23"/>
+                <w:lang w:val="en-IN"/>
+              </w:rPr>
+            </w:pPr>
+            <w:r>
+              <w:rPr>
+                <w:rFonts w:ascii="Times New Roman" w:eastAsia="Times" w:hAnsi="Times New Roman" w:cs="Times New Roman"/>
+                <w:color w:val="000000"/>
+                <w:sz w:val="23"/>
+                <w:szCs w:val="23"/>
+                <w:lang w:val="en-IN"/>
+              </w:rPr>
+              <w:t xml:space="preserve">                    cnt &lt;= 0;</w:t>
+            </w:r>
+          </w:p>
+          <w:p>
+            <w:pPr>
+              <w:spacing w:after="0" w:line="240" w:lineRule="auto"/>
+              <w:rPr>
+                <w:rFonts w:ascii="Times New Roman" w:eastAsia="Times" w:hAnsi="Times New Roman" w:cs="Times New Roman"/>
+                <w:color w:val="000000"/>
+                <w:sz w:val="23"/>
+                <w:szCs w:val="23"/>
+                <w:lang w:val="en-IN"/>
+              </w:rPr>
+            </w:pPr>
+            <w:r>
+              <w:rPr>
+                <w:rFonts w:ascii="Times New Roman" w:eastAsia="Times" w:hAnsi="Times New Roman" w:cs="Times New Roman"/>
+                <w:color w:val="000000"/>
+                <w:sz w:val="23"/>
+                <w:szCs w:val="23"/>
+                <w:lang w:val="en-IN"/>
+              </w:rPr>
+              <w:t xml:space="preserve">                else</w:t>
+            </w:r>
+          </w:p>
+          <w:p>
+            <w:pPr>
+              <w:spacing w:after="0" w:line="240" w:lineRule="auto"/>
+              <w:rPr>
+                <w:rFonts w:ascii="Times New Roman" w:eastAsia="Times" w:hAnsi="Times New Roman" w:cs="Times New Roman"/>
+                <w:color w:val="000000"/>
+                <w:sz w:val="23"/>
+                <w:szCs w:val="23"/>
+                <w:lang w:val="en-IN"/>
+              </w:rPr>
+            </w:pPr>
+            <w:r>
+              <w:rPr>
+                <w:rFonts w:ascii="Times New Roman" w:eastAsia="Times" w:hAnsi="Times New Roman" w:cs="Times New Roman"/>
+                <w:color w:val="000000"/>
+                <w:sz w:val="23"/>
+                <w:szCs w:val="23"/>
+                <w:lang w:val="en-IN"/>
+              </w:rPr>
+              <w:t xml:space="preserve">                    cnt &lt;= cnt + 1;</w:t>
+            </w:r>
+          </w:p>
+          <w:p>
+            <w:pPr>
+              <w:spacing w:after="0" w:line="240" w:lineRule="auto"/>
+              <w:rPr>
+                <w:rFonts w:ascii="Times New Roman" w:eastAsia="Times" w:hAnsi="Times New Roman" w:cs="Times New Roman"/>
+                <w:color w:val="000000"/>
+                <w:sz w:val="23"/>
+                <w:szCs w:val="23"/>
+                <w:lang w:val="en-IN"/>
+              </w:rPr>
+            </w:pPr>
+            <w:r>
+              <w:rPr>
+                <w:rFonts w:ascii="Times New Roman" w:eastAsia="Times" w:hAnsi="Times New Roman" w:cs="Times New Roman"/>
+                <w:color w:val="000000"/>
+                <w:sz w:val="23"/>
+                <w:szCs w:val="23"/>
+                <w:lang w:val="en-IN"/>
+              </w:rPr>
+              <w:t xml:space="preserve">                end if;</w:t>
+            </w:r>
+          </w:p>
+          <w:p>
+            <w:pPr>
+              <w:spacing w:after="0" w:line="240" w:lineRule="auto"/>
+              <w:rPr>
+                <w:rFonts w:ascii="Times New Roman" w:eastAsia="Times" w:hAnsi="Times New Roman" w:cs="Times New Roman"/>
+                <w:color w:val="000000"/>
+                <w:sz w:val="23"/>
+                <w:szCs w:val="23"/>
+                <w:lang w:val="en-IN"/>
+              </w:rPr>
+            </w:pPr>
+            <w:r>
+              <w:rPr>
+                <w:rFonts w:ascii="Times New Roman" w:eastAsia="Times" w:hAnsi="Times New Roman" w:cs="Times New Roman"/>
+                <w:color w:val="000000"/>
+                <w:sz w:val="23"/>
+                <w:szCs w:val="23"/>
+                <w:lang w:val="en-IN"/>
+              </w:rPr>
+              <w:t xml:space="preserve">                </w:t>
+            </w:r>
+          </w:p>
+          <w:p>
+            <w:pPr>
+              <w:spacing w:after="0" w:line="240" w:lineRule="auto"/>
               <w:rPr>
                 <w:rFonts w:ascii="Times New Roman" w:eastAsia="Times" w:hAnsi="Times New Roman" w:cs="Times New Roman"/>
                 <w:color w:val="000000"/>
@@ -9410,7 +9497,29 @@
           </w:p>
           <w:p>
             <w:pPr>
-              <w:spacing w:after="0"/>
+              <w:spacing w:after="0" w:line="240" w:lineRule="auto"/>
+              <w:rPr>
+                <w:rFonts w:ascii="Times New Roman" w:eastAsia="Times" w:hAnsi="Times New Roman" w:cs="Times New Roman"/>
+                <w:color w:val="000000"/>
+                <w:sz w:val="23"/>
+                <w:szCs w:val="23"/>
+                <w:lang w:val="en-IN"/>
+              </w:rPr>
+            </w:pPr>
+            <w:r>
+              <w:rPr>
+                <w:rFonts w:ascii="Times New Roman" w:eastAsia="Times" w:hAnsi="Times New Roman" w:cs="Times New Roman"/>
+                <w:color w:val="000000"/>
+                <w:sz w:val="23"/>
+                <w:szCs w:val="23"/>
+                <w:lang w:val="en-IN"/>
+              </w:rPr>
+              <w:t xml:space="preserve">            </w:t>
+            </w:r>
+          </w:p>
+          <w:p>
+            <w:pPr>
+              <w:spacing w:after="0" w:line="240" w:lineRule="auto"/>
               <w:rPr>
                 <w:rFonts w:ascii="Times New Roman" w:eastAsia="Times" w:hAnsi="Times New Roman" w:cs="Times New Roman"/>
                 <w:color w:val="000000"/>
@@ -9432,7 +9541,29 @@
           </w:p>
           <w:p>
             <w:pPr>
-              <w:spacing w:after="0"/>
+              <w:spacing w:after="0" w:line="240" w:lineRule="auto"/>
+              <w:rPr>
+                <w:rFonts w:ascii="Times New Roman" w:eastAsia="Times" w:hAnsi="Times New Roman" w:cs="Times New Roman"/>
+                <w:color w:val="000000"/>
+                <w:sz w:val="23"/>
+                <w:szCs w:val="23"/>
+                <w:lang w:val="en-IN"/>
+              </w:rPr>
+            </w:pPr>
+            <w:r>
+              <w:rPr>
+                <w:rFonts w:ascii="Times New Roman" w:eastAsia="Times" w:hAnsi="Times New Roman" w:cs="Times New Roman"/>
+                <w:color w:val="000000"/>
+                <w:sz w:val="23"/>
+                <w:szCs w:val="23"/>
+                <w:lang w:val="en-IN"/>
+              </w:rPr>
+              <w:t xml:space="preserve">        </w:t>
+            </w:r>
+          </w:p>
+          <w:p>
+            <w:pPr>
+              <w:spacing w:after="0" w:line="240" w:lineRule="auto"/>
               <w:rPr>
                 <w:rFonts w:ascii="Times New Roman" w:eastAsia="Times" w:hAnsi="Times New Roman" w:cs="Times New Roman"/>
                 <w:color w:val="000000"/>
@@ -9454,7 +9585,7 @@
           </w:p>
           <w:p>
             <w:pPr>
-              <w:spacing w:after="0"/>
+              <w:spacing w:after="0" w:line="240" w:lineRule="auto"/>
               <w:rPr>
                 <w:rFonts w:ascii="Times New Roman" w:eastAsia="Times" w:hAnsi="Times New Roman" w:cs="Times New Roman"/>
                 <w:color w:val="000000"/>
@@ -9508,8 +9639,6 @@
     <w:p>
       <w:pPr>
         <w:rPr>
-          <w:rFonts w:ascii="Times New Roman" w:eastAsia="Times" w:hAnsi="Times New Roman" w:cs="Times New Roman"/>
-          <w:color w:val="000000"/>
           <w:sz w:val="23"/>
           <w:szCs w:val="23"/>
           <w:lang w:val="en-IN"/>
@@ -9552,11 +9681,141 @@
     </w:p>
     <w:p>
       <w:pPr>
-        <w:spacing w:after="0" w:line="240" w:lineRule="auto"/>
         <w:rPr>
+          <w:noProof/>
+        </w:rPr>
+      </w:pPr>
+    </w:p>
+    <w:p>
+      <w:pPr>
+        <w:rPr>
+          <w:noProof/>
+        </w:rPr>
+      </w:pPr>
+      <w:r>
+        <w:rPr>
+          <w:noProof/>
+        </w:rPr>
+        <w:lastRenderedPageBreak/>
+        <w:drawing>
+          <wp:inline distT="0" distB="0" distL="0" distR="0" wp14:anchorId="2DC121EA" wp14:editId="167CE78D">
+            <wp:extent cx="5760720" cy="1897380"/>
+            <wp:effectExtent l="0" t="0" r="0" b="7620"/>
+            <wp:docPr id="1207156376" name="Picture 4"/>
+            <wp:cNvGraphicFramePr>
+              <a:graphicFrameLocks xmlns:a="http://schemas.openxmlformats.org/drawingml/2006/main" noChangeAspect="1"/>
+            </wp:cNvGraphicFramePr>
+            <a:graphic xmlns:a="http://schemas.openxmlformats.org/drawingml/2006/main">
+              <a:graphicData uri="http://schemas.openxmlformats.org/drawingml/2006/picture">
+                <pic:pic xmlns:pic="http://schemas.openxmlformats.org/drawingml/2006/picture">
+                  <pic:nvPicPr>
+                    <pic:cNvPr id="0" name="Picture 6"/>
+                    <pic:cNvPicPr>
+                      <a:picLocks noChangeAspect="1" noChangeArrowheads="1"/>
+                    </pic:cNvPicPr>
+                  </pic:nvPicPr>
+                  <pic:blipFill rotWithShape="1">
+                    <a:blip r:embed="rId12">
+                      <a:extLst>
+                        <a:ext uri="{28A0092B-C50C-407E-A947-70E740481C1C}">
+                          <a14:useLocalDpi xmlns:a14="http://schemas.microsoft.com/office/drawing/2010/main" val="0"/>
+                        </a:ext>
+                      </a:extLst>
+                    </a:blip>
+                    <a:srcRect b="30721"/>
+                    <a:stretch/>
+                  </pic:blipFill>
+                  <pic:spPr bwMode="auto">
+                    <a:xfrm>
+                      <a:off x="0" y="0"/>
+                      <a:ext cx="5760720" cy="1897380"/>
+                    </a:xfrm>
+                    <a:prstGeom prst="rect">
+                      <a:avLst/>
+                    </a:prstGeom>
+                    <a:noFill/>
+                    <a:ln>
+                      <a:noFill/>
+                    </a:ln>
+                    <a:extLst>
+                      <a:ext uri="{53640926-AAD7-44D8-BBD7-CCE9431645EC}">
+                        <a14:shadowObscured xmlns:a14="http://schemas.microsoft.com/office/drawing/2010/main"/>
+                      </a:ext>
+                    </a:extLst>
+                  </pic:spPr>
+                </pic:pic>
+              </a:graphicData>
+            </a:graphic>
+          </wp:inline>
+        </w:drawing>
+      </w:r>
+    </w:p>
+    <w:p>
+      <w:pPr>
+        <w:rPr>
+          <w:rFonts w:ascii="Times New Roman" w:eastAsia="Times" w:hAnsi="Times New Roman" w:cs="Times New Roman"/>
+          <w:color w:val="000000"/>
+          <w:sz w:val="23"/>
+          <w:szCs w:val="23"/>
           <w:lang w:val="en-IN"/>
         </w:rPr>
       </w:pPr>
+      <w:r>
+        <w:rPr>
+          <w:noProof/>
+        </w:rPr>
+        <w:drawing>
+          <wp:inline distT="0" distB="0" distL="0" distR="0" wp14:anchorId="653EC933" wp14:editId="1CCA0BD6">
+            <wp:extent cx="5760720" cy="2087880"/>
+            <wp:effectExtent l="0" t="0" r="0" b="7620"/>
+            <wp:docPr id="1686430623" name="Picture 3"/>
+            <wp:cNvGraphicFramePr>
+              <a:graphicFrameLocks xmlns:a="http://schemas.openxmlformats.org/drawingml/2006/main" noChangeAspect="1"/>
+            </wp:cNvGraphicFramePr>
+            <a:graphic xmlns:a="http://schemas.openxmlformats.org/drawingml/2006/main">
+              <a:graphicData uri="http://schemas.openxmlformats.org/drawingml/2006/picture">
+                <pic:pic xmlns:pic="http://schemas.openxmlformats.org/drawingml/2006/picture">
+                  <pic:nvPicPr>
+                    <pic:cNvPr id="0" name="Picture 5"/>
+                    <pic:cNvPicPr>
+                      <a:picLocks noChangeAspect="1" noChangeArrowheads="1"/>
+                    </pic:cNvPicPr>
+                  </pic:nvPicPr>
+                  <pic:blipFill rotWithShape="1">
+                    <a:blip r:embed="rId13" cstate="print">
+                      <a:extLst>
+                        <a:ext uri="{28A0092B-C50C-407E-A947-70E740481C1C}">
+                          <a14:useLocalDpi xmlns:a14="http://schemas.microsoft.com/office/drawing/2010/main" val="0"/>
+                        </a:ext>
+                      </a:extLst>
+                    </a:blip>
+                    <a:srcRect b="17779"/>
+                    <a:stretch/>
+                  </pic:blipFill>
+                  <pic:spPr bwMode="auto">
+                    <a:xfrm>
+                      <a:off x="0" y="0"/>
+                      <a:ext cx="5760720" cy="2087880"/>
+                    </a:xfrm>
+                    <a:prstGeom prst="rect">
+                      <a:avLst/>
+                    </a:prstGeom>
+                    <a:noFill/>
+                    <a:ln>
+                      <a:noFill/>
+                    </a:ln>
+                    <a:extLst>
+                      <a:ext uri="{53640926-AAD7-44D8-BBD7-CCE9431645EC}">
+                        <a14:shadowObscured xmlns:a14="http://schemas.microsoft.com/office/drawing/2010/main"/>
+                      </a:ext>
+                    </a:extLst>
+                  </pic:spPr>
+                </pic:pic>
+              </a:graphicData>
+            </a:graphic>
+          </wp:inline>
+        </w:drawing>
+      </w:r>
     </w:p>
     <w:bookmarkStart w:id="14" w:name="_Toc167139651" w:displacedByCustomXml="next"/>
     <w:sdt>
@@ -9935,7 +10194,6 @@
                     <w:tc>
                       <w:tcPr>
                         <w:tcW w:w="157" w:type="pct"/>
-                        <w:hideMark/>
                       </w:tcPr>
                       <w:p>
                         <w:pPr>
@@ -9946,27 +10204,6 @@
                             <w:lang w:val="en-US"/>
                           </w:rPr>
                         </w:pPr>
-                        <w:r>
-                          <w:rPr>
-                            <w:noProof/>
-                            <w:lang w:val="en-US"/>
-                          </w:rPr>
-                          <w:t>[</w:t>
-                        </w:r>
-                        <w:r>
-                          <w:rPr>
-                            <w:noProof/>
-                            <w:lang w:val="en-US"/>
-                          </w:rPr>
-                          <w:t>5</w:t>
-                        </w:r>
-                        <w:r>
-                          <w:rPr>
-                            <w:noProof/>
-                            <w:lang w:val="en-US"/>
-                          </w:rPr>
-                          <w:t xml:space="preserve">] </w:t>
-                        </w:r>
                       </w:p>
                     </w:tc>
                     <w:tc>

</xml_diff>